<commit_message>
Fase 2 | TS
</commit_message>
<xml_diff>
--- a/Relatório - ME-LEI 2024-2025.docx
+++ b/Relatório - ME-LEI 2024-2025.docx
@@ -258,15 +258,7 @@
           <w:sz w:val="20"/>
           <w:szCs w:val="20"/>
         </w:rPr>
-        <w:t>20210066</w:t>
-      </w:r>
-      <w:r>
-        <w:rPr>
-          <w:rFonts w:asciiTheme="minorHAnsi" w:hAnsiTheme="minorHAnsi"/>
-          <w:sz w:val="20"/>
-          <w:szCs w:val="20"/>
-        </w:rPr>
-        <w:t>1</w:t>
+        <w:t>202100661</w:t>
       </w:r>
     </w:p>
     <w:p>
@@ -797,12 +789,30 @@
           <w:szCs w:val="22"/>
           <w:lang w:val="pt-PT"/>
         </w:rPr>
-        <w:t xml:space="preserve"> amostra contém um total de 418 observações (passageiros) e 11 variáveis estatísticas.</w:t>
-      </w:r>
-    </w:p>
-    <w:p>
-      <w:pPr>
-        <w:pStyle w:val="Caption"/>
+        <w:t xml:space="preserve"> amostra contém um total de 418 observações (passageiros) e 1</w:t>
+      </w:r>
+      <w:r>
+        <w:rPr>
+          <w:rFonts w:asciiTheme="minorHAnsi" w:hAnsiTheme="minorHAnsi" w:cstheme="minorHAnsi"/>
+          <w:sz w:val="22"/>
+          <w:szCs w:val="22"/>
+          <w:lang w:val="pt-PT"/>
+        </w:rPr>
+        <w:t>0</w:t>
+      </w:r>
+      <w:r>
+        <w:rPr>
+          <w:rFonts w:asciiTheme="minorHAnsi" w:hAnsiTheme="minorHAnsi" w:cstheme="minorHAnsi"/>
+          <w:sz w:val="22"/>
+          <w:szCs w:val="22"/>
+          <w:lang w:val="pt-PT"/>
+        </w:rPr>
+        <w:t xml:space="preserve"> variáveis estatísticas.</w:t>
+      </w:r>
+    </w:p>
+    <w:p>
+      <w:pPr>
+        <w:pStyle w:val="Legenda"/>
         <w:keepNext/>
         <w:jc w:val="center"/>
       </w:pPr>
@@ -1034,122 +1044,6 @@
                 <w:szCs w:val="22"/>
                 <w:lang w:eastAsia="pt-PT"/>
               </w:rPr>
-              <w:t>PassengerId</w:t>
-            </w:r>
-            <w:proofErr w:type="spellEnd"/>
-          </w:p>
-        </w:tc>
-        <w:tc>
-          <w:tcPr>
-            <w:tcW w:w="1519" w:type="pct"/>
-            <w:tcBorders>
-              <w:top w:val="single" w:sz="4" w:space="0" w:color="156082"/>
-              <w:left w:val="nil"/>
-              <w:bottom w:val="nil"/>
-              <w:right w:val="nil"/>
-            </w:tcBorders>
-            <w:shd w:val="clear" w:color="auto" w:fill="auto"/>
-            <w:vAlign w:val="center"/>
-            <w:hideMark/>
-          </w:tcPr>
-          <w:p>
-            <w:pPr>
-              <w:spacing w:after="0" w:line="240" w:lineRule="auto"/>
-              <w:jc w:val="left"/>
-              <w:rPr>
-                <w:rFonts w:ascii="Aptos Narrow" w:hAnsi="Aptos Narrow"/>
-                <w:color w:val="000000"/>
-                <w:szCs w:val="22"/>
-                <w:lang w:eastAsia="pt-PT"/>
-              </w:rPr>
-            </w:pPr>
-            <w:r>
-              <w:rPr>
-                <w:rFonts w:ascii="Aptos Narrow" w:hAnsi="Aptos Narrow"/>
-                <w:color w:val="000000"/>
-                <w:szCs w:val="22"/>
-                <w:lang w:eastAsia="pt-PT"/>
-              </w:rPr>
-              <w:t>Quantitativa (discreta)</w:t>
-            </w:r>
-          </w:p>
-        </w:tc>
-        <w:tc>
-          <w:tcPr>
-            <w:tcW w:w="2595" w:type="pct"/>
-            <w:tcBorders>
-              <w:top w:val="single" w:sz="4" w:space="0" w:color="156082"/>
-              <w:left w:val="nil"/>
-              <w:bottom w:val="nil"/>
-              <w:right w:val="single" w:sz="4" w:space="0" w:color="156082"/>
-            </w:tcBorders>
-            <w:shd w:val="clear" w:color="auto" w:fill="auto"/>
-            <w:vAlign w:val="center"/>
-            <w:hideMark/>
-          </w:tcPr>
-          <w:p>
-            <w:pPr>
-              <w:spacing w:after="0" w:line="240" w:lineRule="auto"/>
-              <w:jc w:val="left"/>
-              <w:rPr>
-                <w:rFonts w:ascii="Aptos Narrow" w:hAnsi="Aptos Narrow"/>
-                <w:color w:val="000000"/>
-                <w:szCs w:val="22"/>
-                <w:lang w:eastAsia="pt-PT"/>
-              </w:rPr>
-            </w:pPr>
-            <w:r>
-              <w:rPr>
-                <w:rFonts w:ascii="Aptos Narrow" w:hAnsi="Aptos Narrow"/>
-                <w:color w:val="000000"/>
-                <w:szCs w:val="22"/>
-                <w:lang w:eastAsia="pt-PT"/>
-              </w:rPr>
-              <w:t>Identificador único de cada passageiro</w:t>
-            </w:r>
-          </w:p>
-        </w:tc>
-      </w:tr>
-      <w:tr>
-        <w:trPr>
-          <w:trHeight w:val="300"/>
-        </w:trPr>
-        <w:tc>
-          <w:tcPr>
-            <w:tcW w:w="886" w:type="pct"/>
-            <w:tcBorders>
-              <w:top w:val="single" w:sz="4" w:space="0" w:color="156082"/>
-              <w:left w:val="single" w:sz="4" w:space="0" w:color="156082"/>
-              <w:bottom w:val="nil"/>
-              <w:right w:val="nil"/>
-            </w:tcBorders>
-            <w:shd w:val="clear" w:color="auto" w:fill="auto"/>
-            <w:vAlign w:val="center"/>
-            <w:hideMark/>
-          </w:tcPr>
-          <w:p>
-            <w:pPr>
-              <w:spacing w:after="0" w:line="240" w:lineRule="auto"/>
-              <w:jc w:val="left"/>
-              <w:rPr>
-                <w:rFonts w:ascii="Aptos Narrow" w:hAnsi="Aptos Narrow"/>
-                <w:b/>
-                <w:bCs/>
-                <w:color w:val="000000"/>
-                <w:szCs w:val="22"/>
-                <w:lang w:eastAsia="pt-PT"/>
-              </w:rPr>
-            </w:pPr>
-            <w:proofErr w:type="spellStart"/>
-            <w:r>
-              <w:rPr>
-                <w:rFonts w:ascii="Aptos Narrow" w:hAnsi="Aptos Narrow"/>
-                <w:b/>
-                <w:bCs/>
-                <w:color w:val="000000"/>
-                <w:szCs w:val="22"/>
-                <w:lang w:eastAsia="pt-PT"/>
-              </w:rPr>
               <w:t>Pclass</w:t>
             </w:r>
             <w:proofErr w:type="spellEnd"/>
@@ -1266,7 +1160,7 @@
                 <w:szCs w:val="22"/>
                 <w:lang w:eastAsia="pt-PT"/>
               </w:rPr>
-              <w:t>Name</w:t>
+              <w:t>Survived</w:t>
             </w:r>
             <w:proofErr w:type="spellEnd"/>
           </w:p>
@@ -1337,7 +1231,7 @@
                 <w:szCs w:val="22"/>
                 <w:lang w:eastAsia="pt-PT"/>
               </w:rPr>
-              <w:t>Nome completo do passageiro</w:t>
+              <w:t>Sobrevivência</w:t>
             </w:r>
           </w:p>
         </w:tc>
@@ -2188,7 +2082,6 @@
                 <w:szCs w:val="22"/>
                 <w:lang w:eastAsia="pt-PT"/>
               </w:rPr>
-              <w:lastRenderedPageBreak/>
               <w:t>Embarked</w:t>
             </w:r>
             <w:proofErr w:type="spellEnd"/>
@@ -2596,7 +2489,7 @@
     </w:p>
     <w:p>
       <w:pPr>
-        <w:pStyle w:val="Caption"/>
+        <w:pStyle w:val="Legenda"/>
         <w:keepNext/>
         <w:spacing w:after="60"/>
         <w:ind w:left="567" w:right="567"/>
@@ -3423,7 +3316,7 @@
     </w:p>
     <w:p>
       <w:pPr>
-        <w:pStyle w:val="Caption"/>
+        <w:pStyle w:val="Legenda"/>
         <w:spacing w:after="120"/>
         <w:ind w:left="0"/>
         <w:jc w:val="center"/>
@@ -3907,7 +3800,7 @@
     </w:p>
     <w:p>
       <w:pPr>
-        <w:pStyle w:val="Caption"/>
+        <w:pStyle w:val="Legenda"/>
         <w:spacing w:after="120"/>
         <w:ind w:left="0"/>
         <w:jc w:val="center"/>
@@ -4966,7 +4859,7 @@
     </w:p>
     <w:p>
       <w:pPr>
-        <w:pStyle w:val="ListParagraph"/>
+        <w:pStyle w:val="PargrafodaLista"/>
         <w:numPr>
           <w:ilvl w:val="0"/>
           <w:numId w:val="6"/>
@@ -4976,167 +4869,14 @@
           <w:lang w:val="en-GB" w:eastAsia="pt-PT"/>
         </w:rPr>
       </w:pPr>
-      <w:proofErr w:type="spellStart"/>
       <w:r>
         <w:rPr>
           <w:rFonts w:asciiTheme="minorHAnsi" w:hAnsiTheme="minorHAnsi" w:cstheme="minorHAnsi"/>
           <w:color w:val="000000"/>
           <w:szCs w:val="24"/>
-        </w:rPr>
-        <w:t>Kaggle</w:t>
-      </w:r>
-      <w:proofErr w:type="spellEnd"/>
-      <w:r>
-        <w:rPr>
-          <w:rFonts w:asciiTheme="minorHAnsi" w:hAnsiTheme="minorHAnsi" w:cstheme="minorHAnsi"/>
-          <w:color w:val="000000"/>
-          <w:szCs w:val="24"/>
-        </w:rPr>
-        <w:t xml:space="preserve"> (2022). </w:t>
-      </w:r>
-      <w:proofErr w:type="spellStart"/>
-      <w:r>
-        <w:rPr>
-          <w:rFonts w:asciiTheme="minorHAnsi" w:hAnsiTheme="minorHAnsi" w:cstheme="minorHAnsi"/>
-          <w:color w:val="000000"/>
-          <w:szCs w:val="24"/>
-        </w:rPr>
-        <w:t>Titanic</w:t>
-      </w:r>
-      <w:proofErr w:type="spellEnd"/>
-      <w:r>
-        <w:rPr>
-          <w:rFonts w:asciiTheme="minorHAnsi" w:hAnsiTheme="minorHAnsi" w:cstheme="minorHAnsi"/>
-          <w:color w:val="000000"/>
-          <w:szCs w:val="24"/>
-        </w:rPr>
-        <w:t xml:space="preserve"> - </w:t>
-      </w:r>
-      <w:proofErr w:type="spellStart"/>
-      <w:r>
-        <w:rPr>
-          <w:rFonts w:asciiTheme="minorHAnsi" w:hAnsiTheme="minorHAnsi" w:cstheme="minorHAnsi"/>
-          <w:color w:val="000000"/>
-          <w:szCs w:val="24"/>
-        </w:rPr>
-        <w:t>Machine</w:t>
-      </w:r>
-      <w:proofErr w:type="spellEnd"/>
-      <w:r>
-        <w:rPr>
-          <w:rFonts w:asciiTheme="minorHAnsi" w:hAnsiTheme="minorHAnsi" w:cstheme="minorHAnsi"/>
-          <w:color w:val="000000"/>
-          <w:szCs w:val="24"/>
-        </w:rPr>
-        <w:t xml:space="preserve"> </w:t>
-      </w:r>
-      <w:proofErr w:type="spellStart"/>
-      <w:r>
-        <w:rPr>
-          <w:rFonts w:asciiTheme="minorHAnsi" w:hAnsiTheme="minorHAnsi" w:cstheme="minorHAnsi"/>
-          <w:color w:val="000000"/>
-          <w:szCs w:val="24"/>
-        </w:rPr>
-        <w:t>Learning</w:t>
-      </w:r>
-      <w:proofErr w:type="spellEnd"/>
-      <w:r>
-        <w:rPr>
-          <w:rFonts w:asciiTheme="minorHAnsi" w:hAnsiTheme="minorHAnsi" w:cstheme="minorHAnsi"/>
-          <w:color w:val="000000"/>
-          <w:szCs w:val="24"/>
-        </w:rPr>
-        <w:t xml:space="preserve"> </w:t>
-      </w:r>
-      <w:proofErr w:type="spellStart"/>
-      <w:r>
-        <w:rPr>
-          <w:rFonts w:asciiTheme="minorHAnsi" w:hAnsiTheme="minorHAnsi" w:cstheme="minorHAnsi"/>
-          <w:color w:val="000000"/>
-          <w:szCs w:val="24"/>
-        </w:rPr>
-        <w:t>from</w:t>
-      </w:r>
-      <w:proofErr w:type="spellEnd"/>
-      <w:r>
-        <w:rPr>
-          <w:rFonts w:asciiTheme="minorHAnsi" w:hAnsiTheme="minorHAnsi" w:cstheme="minorHAnsi"/>
-          <w:color w:val="000000"/>
-          <w:szCs w:val="24"/>
-        </w:rPr>
-        <w:t xml:space="preserve"> </w:t>
-      </w:r>
-      <w:proofErr w:type="spellStart"/>
-      <w:r>
-        <w:rPr>
-          <w:rFonts w:asciiTheme="minorHAnsi" w:hAnsiTheme="minorHAnsi" w:cstheme="minorHAnsi"/>
-          <w:color w:val="000000"/>
-          <w:szCs w:val="24"/>
-        </w:rPr>
-        <w:t>Disaster</w:t>
-      </w:r>
-      <w:proofErr w:type="spellEnd"/>
-      <w:r>
-        <w:rPr>
-          <w:rFonts w:asciiTheme="minorHAnsi" w:hAnsiTheme="minorHAnsi" w:cstheme="minorHAnsi"/>
-          <w:color w:val="000000"/>
-          <w:szCs w:val="24"/>
-        </w:rPr>
-        <w:t xml:space="preserve"> (</w:t>
-      </w:r>
-      <w:proofErr w:type="spellStart"/>
-      <w:r>
-        <w:rPr>
-          <w:rFonts w:asciiTheme="minorHAnsi" w:hAnsiTheme="minorHAnsi" w:cstheme="minorHAnsi"/>
-          <w:color w:val="000000"/>
-          <w:szCs w:val="24"/>
-        </w:rPr>
-        <w:t>Test</w:t>
-      </w:r>
-      <w:proofErr w:type="spellEnd"/>
-      <w:r>
-        <w:rPr>
-          <w:rFonts w:asciiTheme="minorHAnsi" w:hAnsiTheme="minorHAnsi" w:cstheme="minorHAnsi"/>
-          <w:color w:val="000000"/>
-          <w:szCs w:val="24"/>
-        </w:rPr>
-        <w:t xml:space="preserve"> File). </w:t>
-      </w:r>
-      <w:proofErr w:type="spellStart"/>
-      <w:r>
-        <w:rPr>
-          <w:rFonts w:asciiTheme="minorHAnsi" w:hAnsiTheme="minorHAnsi" w:cstheme="minorHAnsi"/>
-          <w:color w:val="000000"/>
-          <w:szCs w:val="24"/>
-        </w:rPr>
-        <w:t>Kaggle</w:t>
-      </w:r>
-      <w:proofErr w:type="spellEnd"/>
-      <w:r>
-        <w:rPr>
-          <w:rFonts w:asciiTheme="minorHAnsi" w:hAnsiTheme="minorHAnsi" w:cstheme="minorHAnsi"/>
-          <w:color w:val="000000"/>
-          <w:szCs w:val="24"/>
-        </w:rPr>
-        <w:t xml:space="preserve"> </w:t>
-      </w:r>
-      <w:proofErr w:type="spellStart"/>
-      <w:r>
-        <w:rPr>
-          <w:rFonts w:asciiTheme="minorHAnsi" w:hAnsiTheme="minorHAnsi" w:cstheme="minorHAnsi"/>
-          <w:color w:val="000000"/>
-          <w:szCs w:val="24"/>
-        </w:rPr>
-        <w:t>Datasets</w:t>
-      </w:r>
-      <w:proofErr w:type="spellEnd"/>
-      <w:r>
-        <w:rPr>
-          <w:rFonts w:asciiTheme="minorHAnsi" w:hAnsiTheme="minorHAnsi" w:cstheme="minorHAnsi"/>
-          <w:color w:val="000000"/>
-          <w:szCs w:val="24"/>
-        </w:rPr>
-        <w:t>. URL</w:t>
+          <w:lang w:val="en-US"/>
+        </w:rPr>
+        <w:t>Kaggle (2022). Titanic - Machine Learning from Disaster (Test File). Kaggle Datasets. URL</w:t>
       </w:r>
       <w:r>
         <w:rPr>
@@ -5148,11 +4888,27 @@
       <w:hyperlink r:id="rId10" w:tgtFrame="_blank" w:tooltip="https://www.kaggle.com/datasets/brendan45774/test-file" w:history="1">
         <w:r>
           <w:rPr>
-            <w:rStyle w:val="Hyperlink"/>
+            <w:rStyle w:val="Hiperligao"/>
             <w:rFonts w:asciiTheme="minorHAnsi" w:hAnsiTheme="minorHAnsi" w:cstheme="minorHAnsi"/>
             <w:lang w:val="en-US" w:eastAsia="pt-PT"/>
           </w:rPr>
-          <w:t>https://www.kaggle.com/datasets/brendan45774/test-file</w:t>
+          <w:t>https://www.kaggle.com/da</w:t>
+        </w:r>
+        <w:r>
+          <w:rPr>
+            <w:rStyle w:val="Hiperligao"/>
+            <w:rFonts w:asciiTheme="minorHAnsi" w:hAnsiTheme="minorHAnsi" w:cstheme="minorHAnsi"/>
+            <w:lang w:val="en-US" w:eastAsia="pt-PT"/>
+          </w:rPr>
+          <w:t>t</w:t>
+        </w:r>
+        <w:r>
+          <w:rPr>
+            <w:rStyle w:val="Hiperligao"/>
+            <w:rFonts w:asciiTheme="minorHAnsi" w:hAnsiTheme="minorHAnsi" w:cstheme="minorHAnsi"/>
+            <w:lang w:val="en-US" w:eastAsia="pt-PT"/>
+          </w:rPr>
+          <w:t>asets/brendan45774/test-file</w:t>
         </w:r>
       </w:hyperlink>
       <w:r>
@@ -5161,6 +4917,294 @@
           <w:lang w:val="en-US" w:eastAsia="pt-PT"/>
         </w:rPr>
         <w:t>.</w:t>
+      </w:r>
+    </w:p>
+    <w:p>
+      <w:pPr>
+        <w:pStyle w:val="PargrafodaLista"/>
+        <w:numPr>
+          <w:ilvl w:val="0"/>
+          <w:numId w:val="6"/>
+        </w:numPr>
+        <w:rPr>
+          <w:rFonts w:asciiTheme="minorHAnsi" w:hAnsiTheme="minorHAnsi" w:cstheme="minorHAnsi"/>
+          <w:lang w:val="en-GB" w:eastAsia="pt-PT"/>
+        </w:rPr>
+      </w:pPr>
+      <w:hyperlink r:id="rId11" w:history="1">
+        <w:proofErr w:type="spellStart"/>
+        <w:r>
+          <w:rPr>
+            <w:rStyle w:val="Hiperligao"/>
+            <w:rFonts w:asciiTheme="minorHAnsi" w:hAnsiTheme="minorHAnsi" w:cstheme="minorHAnsi"/>
+            <w:lang w:eastAsia="pt-PT"/>
+          </w:rPr>
+          <w:t>Home</w:t>
+        </w:r>
+        <w:proofErr w:type="spellEnd"/>
+        <w:r>
+          <w:rPr>
+            <w:rStyle w:val="Hiperligao"/>
+            <w:rFonts w:asciiTheme="minorHAnsi" w:hAnsiTheme="minorHAnsi" w:cstheme="minorHAnsi"/>
+            <w:lang w:eastAsia="pt-PT"/>
+          </w:rPr>
+          <w:t xml:space="preserve"> - </w:t>
+        </w:r>
+        <w:proofErr w:type="spellStart"/>
+        <w:r>
+          <w:rPr>
+            <w:rStyle w:val="Hiperligao"/>
+            <w:rFonts w:asciiTheme="minorHAnsi" w:hAnsiTheme="minorHAnsi" w:cstheme="minorHAnsi"/>
+            <w:lang w:eastAsia="pt-PT"/>
+          </w:rPr>
+          <w:t>RDocumentation</w:t>
+        </w:r>
+        <w:proofErr w:type="spellEnd"/>
+      </w:hyperlink>
+    </w:p>
+    <w:p>
+      <w:pPr>
+        <w:pStyle w:val="PargrafodaLista"/>
+        <w:numPr>
+          <w:ilvl w:val="0"/>
+          <w:numId w:val="6"/>
+        </w:numPr>
+        <w:rPr>
+          <w:rFonts w:asciiTheme="minorHAnsi" w:hAnsiTheme="minorHAnsi" w:cstheme="minorHAnsi"/>
+          <w:lang w:val="en-GB" w:eastAsia="pt-PT"/>
+        </w:rPr>
+      </w:pPr>
+      <w:hyperlink r:id="rId12" w:history="1">
+        <w:r>
+          <w:rPr>
+            <w:rStyle w:val="Hiperligao"/>
+            <w:rFonts w:asciiTheme="minorHAnsi" w:hAnsiTheme="minorHAnsi" w:cstheme="minorHAnsi"/>
+            <w:lang w:val="en-US" w:eastAsia="pt-PT"/>
+          </w:rPr>
+          <w:t xml:space="preserve">Create Elegant Data </w:t>
+        </w:r>
+        <w:proofErr w:type="spellStart"/>
+        <w:r>
+          <w:rPr>
+            <w:rStyle w:val="Hiperligao"/>
+            <w:rFonts w:asciiTheme="minorHAnsi" w:hAnsiTheme="minorHAnsi" w:cstheme="minorHAnsi"/>
+            <w:lang w:val="en-US" w:eastAsia="pt-PT"/>
+          </w:rPr>
+          <w:t>Visualisations</w:t>
+        </w:r>
+        <w:proofErr w:type="spellEnd"/>
+        <w:r>
+          <w:rPr>
+            <w:rStyle w:val="Hiperligao"/>
+            <w:rFonts w:asciiTheme="minorHAnsi" w:hAnsiTheme="minorHAnsi" w:cstheme="minorHAnsi"/>
+            <w:lang w:val="en-US" w:eastAsia="pt-PT"/>
+          </w:rPr>
+          <w:t xml:space="preserve"> Using the Grammar of Graphics • ggplot2</w:t>
+        </w:r>
+      </w:hyperlink>
+    </w:p>
+    <w:p>
+      <w:pPr>
+        <w:pStyle w:val="PargrafodaLista"/>
+        <w:numPr>
+          <w:ilvl w:val="0"/>
+          <w:numId w:val="6"/>
+        </w:numPr>
+        <w:rPr>
+          <w:rFonts w:asciiTheme="minorHAnsi" w:hAnsiTheme="minorHAnsi" w:cstheme="minorHAnsi"/>
+          <w:lang w:val="en-GB" w:eastAsia="pt-PT"/>
+        </w:rPr>
+      </w:pPr>
+      <w:hyperlink r:id="rId13" w:history="1">
+        <w:r>
+          <w:rPr>
+            <w:rStyle w:val="Hiperligao"/>
+            <w:rFonts w:asciiTheme="minorHAnsi" w:hAnsiTheme="minorHAnsi" w:cstheme="minorHAnsi"/>
+            <w:lang w:eastAsia="pt-PT"/>
+          </w:rPr>
+          <w:t xml:space="preserve">Bar </w:t>
+        </w:r>
+        <w:proofErr w:type="spellStart"/>
+        <w:r>
+          <w:rPr>
+            <w:rStyle w:val="Hiperligao"/>
+            <w:rFonts w:asciiTheme="minorHAnsi" w:hAnsiTheme="minorHAnsi" w:cstheme="minorHAnsi"/>
+            <w:lang w:eastAsia="pt-PT"/>
+          </w:rPr>
+          <w:t>charts</w:t>
+        </w:r>
+        <w:proofErr w:type="spellEnd"/>
+        <w:r>
+          <w:rPr>
+            <w:rStyle w:val="Hiperligao"/>
+            <w:rFonts w:asciiTheme="minorHAnsi" w:hAnsiTheme="minorHAnsi" w:cstheme="minorHAnsi"/>
+            <w:lang w:eastAsia="pt-PT"/>
+          </w:rPr>
+          <w:t xml:space="preserve"> — </w:t>
+        </w:r>
+        <w:proofErr w:type="spellStart"/>
+        <w:r>
+          <w:rPr>
+            <w:rStyle w:val="Hiperligao"/>
+            <w:rFonts w:asciiTheme="minorHAnsi" w:hAnsiTheme="minorHAnsi" w:cstheme="minorHAnsi"/>
+            <w:lang w:eastAsia="pt-PT"/>
+          </w:rPr>
+          <w:t>geom_bar</w:t>
+        </w:r>
+        <w:proofErr w:type="spellEnd"/>
+        <w:r>
+          <w:rPr>
+            <w:rStyle w:val="Hiperligao"/>
+            <w:rFonts w:asciiTheme="minorHAnsi" w:hAnsiTheme="minorHAnsi" w:cstheme="minorHAnsi"/>
+            <w:lang w:eastAsia="pt-PT"/>
+          </w:rPr>
+          <w:t xml:space="preserve"> • ggplot2</w:t>
+        </w:r>
+      </w:hyperlink>
+    </w:p>
+    <w:p>
+      <w:pPr>
+        <w:pStyle w:val="PargrafodaLista"/>
+        <w:numPr>
+          <w:ilvl w:val="0"/>
+          <w:numId w:val="6"/>
+        </w:numPr>
+        <w:rPr>
+          <w:rFonts w:asciiTheme="minorHAnsi" w:hAnsiTheme="minorHAnsi" w:cstheme="minorHAnsi"/>
+          <w:lang w:val="en-GB" w:eastAsia="pt-PT"/>
+        </w:rPr>
+      </w:pPr>
+      <w:r>
+        <w:rPr>
+          <w:rFonts w:asciiTheme="minorHAnsi" w:hAnsiTheme="minorHAnsi" w:cstheme="minorHAnsi"/>
+          <w:lang w:eastAsia="pt-PT"/>
+        </w:rPr>
+        <w:fldChar w:fldCharType="begin"/>
+      </w:r>
+      <w:r>
+        <w:rPr>
+          <w:rFonts w:asciiTheme="minorHAnsi" w:hAnsiTheme="minorHAnsi" w:cstheme="minorHAnsi"/>
+          <w:lang w:val="en-US" w:eastAsia="pt-PT"/>
+        </w:rPr>
+        <w:instrText>HYPERLINK "https://dplyr.tidyverse.org/"</w:instrText>
+      </w:r>
+      <w:r>
+        <w:rPr>
+          <w:rFonts w:asciiTheme="minorHAnsi" w:hAnsiTheme="minorHAnsi" w:cstheme="minorHAnsi"/>
+          <w:lang w:eastAsia="pt-PT"/>
+        </w:rPr>
+      </w:r>
+      <w:r>
+        <w:rPr>
+          <w:rFonts w:asciiTheme="minorHAnsi" w:hAnsiTheme="minorHAnsi" w:cstheme="minorHAnsi"/>
+          <w:lang w:eastAsia="pt-PT"/>
+        </w:rPr>
+        <w:fldChar w:fldCharType="separate"/>
+      </w:r>
+      <w:r>
+        <w:rPr>
+          <w:rStyle w:val="Hiperligao"/>
+          <w:rFonts w:asciiTheme="minorHAnsi" w:hAnsiTheme="minorHAnsi" w:cstheme="minorHAnsi"/>
+          <w:lang w:val="en-US" w:eastAsia="pt-PT"/>
+        </w:rPr>
+        <w:t>A Grammar of Data Manipulation • dplyr</w:t>
+      </w:r>
+      <w:r>
+        <w:rPr>
+          <w:rFonts w:asciiTheme="minorHAnsi" w:hAnsiTheme="minorHAnsi" w:cstheme="minorHAnsi"/>
+          <w:lang w:val="en-GB" w:eastAsia="pt-PT"/>
+        </w:rPr>
+        <w:fldChar w:fldCharType="end"/>
+      </w:r>
+    </w:p>
+    <w:p>
+      <w:pPr>
+        <w:pStyle w:val="PargrafodaLista"/>
+        <w:numPr>
+          <w:ilvl w:val="0"/>
+          <w:numId w:val="6"/>
+        </w:numPr>
+        <w:rPr>
+          <w:rFonts w:asciiTheme="minorHAnsi" w:hAnsiTheme="minorHAnsi" w:cstheme="minorHAnsi"/>
+          <w:lang w:eastAsia="pt-PT"/>
+        </w:rPr>
+      </w:pPr>
+      <w:r>
+        <w:rPr>
+          <w:rFonts w:asciiTheme="minorHAnsi" w:hAnsiTheme="minorHAnsi" w:cstheme="minorHAnsi"/>
+          <w:lang w:eastAsia="pt-PT"/>
+        </w:rPr>
+        <w:t>Capítulo 1 - Estatística Descritiva - ME-LEI_24_25.pdf</w:t>
+      </w:r>
+      <w:r>
+        <w:rPr>
+          <w:rFonts w:asciiTheme="minorHAnsi" w:hAnsiTheme="minorHAnsi" w:cstheme="minorHAnsi"/>
+          <w:lang w:eastAsia="pt-PT"/>
+        </w:rPr>
+        <w:t xml:space="preserve"> - </w:t>
+      </w:r>
+      <w:r>
+        <w:rPr>
+          <w:rFonts w:asciiTheme="minorHAnsi" w:hAnsiTheme="minorHAnsi" w:cstheme="minorHAnsi"/>
+          <w:lang w:eastAsia="pt-PT"/>
+        </w:rPr>
+        <w:t xml:space="preserve">Departamento de </w:t>
+      </w:r>
+      <w:r>
+        <w:rPr>
+          <w:rFonts w:asciiTheme="minorHAnsi" w:hAnsiTheme="minorHAnsi" w:cstheme="minorHAnsi"/>
+          <w:lang w:eastAsia="pt-PT"/>
+        </w:rPr>
+        <w:t>Matemática</w:t>
+      </w:r>
+      <w:r>
+        <w:rPr>
+          <w:rFonts w:asciiTheme="minorHAnsi" w:hAnsiTheme="minorHAnsi" w:cstheme="minorHAnsi"/>
+          <w:lang w:eastAsia="pt-PT"/>
+        </w:rPr>
+        <w:t xml:space="preserve"> Escola Superior de Tecnologia de Set</w:t>
+      </w:r>
+      <w:r>
+        <w:rPr>
+          <w:rFonts w:asciiTheme="minorHAnsi" w:hAnsiTheme="minorHAnsi" w:cstheme="minorHAnsi"/>
+          <w:lang w:eastAsia="pt-PT"/>
+        </w:rPr>
+        <w:t>ú</w:t>
+      </w:r>
+      <w:r>
+        <w:rPr>
+          <w:rFonts w:asciiTheme="minorHAnsi" w:hAnsiTheme="minorHAnsi" w:cstheme="minorHAnsi"/>
+          <w:lang w:eastAsia="pt-PT"/>
+        </w:rPr>
+        <w:t xml:space="preserve">bal Instituto </w:t>
+      </w:r>
+      <w:r>
+        <w:rPr>
+          <w:rFonts w:asciiTheme="minorHAnsi" w:hAnsiTheme="minorHAnsi" w:cstheme="minorHAnsi"/>
+          <w:lang w:eastAsia="pt-PT"/>
+        </w:rPr>
+        <w:t>Politécnico</w:t>
+      </w:r>
+      <w:r>
+        <w:rPr>
+          <w:rFonts w:asciiTheme="minorHAnsi" w:hAnsiTheme="minorHAnsi" w:cstheme="minorHAnsi"/>
+          <w:lang w:eastAsia="pt-PT"/>
+        </w:rPr>
+        <w:t xml:space="preserve"> de Set</w:t>
+      </w:r>
+      <w:r>
+        <w:rPr>
+          <w:rFonts w:asciiTheme="minorHAnsi" w:hAnsiTheme="minorHAnsi" w:cstheme="minorHAnsi"/>
+          <w:lang w:eastAsia="pt-PT"/>
+        </w:rPr>
+        <w:t>ú</w:t>
+      </w:r>
+      <w:r>
+        <w:rPr>
+          <w:rFonts w:asciiTheme="minorHAnsi" w:hAnsiTheme="minorHAnsi" w:cstheme="minorHAnsi"/>
+          <w:lang w:eastAsia="pt-PT"/>
+        </w:rPr>
+        <w:t>bal 2024-2025</w:t>
       </w:r>
     </w:p>
     <w:p>
@@ -5171,8 +5215,18 @@
         <w:rPr>
           <w:rFonts w:asciiTheme="minorHAnsi" w:hAnsiTheme="minorHAnsi"/>
           <w:sz w:val="22"/>
-        </w:rPr>
-      </w:pPr>
+          <w:lang w:val="pt-PT"/>
+        </w:rPr>
+      </w:pPr>
+    </w:p>
+    <w:p>
+      <w:pPr>
+        <w:spacing w:after="0" w:line="240" w:lineRule="auto"/>
+        <w:jc w:val="left"/>
+      </w:pPr>
+      <w:r>
+        <w:br w:type="page"/>
+      </w:r>
     </w:p>
     <w:p>
       <w:pPr>
@@ -5180,15 +5234,888 @@
           <w:tab w:val="left" w:pos="1870"/>
         </w:tabs>
         <w:rPr>
-          <w:lang w:val="en-GB"/>
-        </w:rPr>
-      </w:pPr>
+          <w:rFonts w:ascii="Segoe UI Emoji" w:hAnsi="Segoe UI Emoji" w:cs="Segoe UI Emoji"/>
+          <w:b/>
+          <w:bCs/>
+          <w:color w:val="FF0000"/>
+          <w:sz w:val="28"/>
+          <w:szCs w:val="24"/>
+        </w:rPr>
+      </w:pPr>
+      <w:r>
+        <w:rPr>
+          <w:rFonts w:ascii="Segoe UI Emoji" w:hAnsi="Segoe UI Emoji" w:cs="Segoe UI Emoji"/>
+          <w:b/>
+          <w:bCs/>
+          <w:color w:val="FF0000"/>
+          <w:sz w:val="28"/>
+          <w:szCs w:val="24"/>
+        </w:rPr>
+        <w:lastRenderedPageBreak/>
+        <w:t>Informação de Suporte:</w:t>
+      </w:r>
+    </w:p>
+    <w:p>
+      <w:pPr>
+        <w:tabs>
+          <w:tab w:val="left" w:pos="1870"/>
+        </w:tabs>
+        <w:rPr>
+          <w:b/>
+          <w:bCs/>
+        </w:rPr>
+      </w:pPr>
+      <w:r>
+        <w:rPr>
+          <w:rFonts w:ascii="Segoe UI Emoji" w:hAnsi="Segoe UI Emoji" w:cs="Segoe UI Emoji"/>
+          <w:b/>
+          <w:bCs/>
+        </w:rPr>
+        <w:t>📊</w:t>
+      </w:r>
+      <w:r>
+        <w:rPr>
+          <w:b/>
+          <w:bCs/>
+        </w:rPr>
+        <w:t xml:space="preserve"> 1. Tabelas de Frequência</w:t>
+      </w:r>
+    </w:p>
+    <w:p>
+      <w:pPr>
+        <w:tabs>
+          <w:tab w:val="left" w:pos="1870"/>
+        </w:tabs>
+      </w:pPr>
+      <w:r>
+        <w:t>Para variáveis:</w:t>
+      </w:r>
+    </w:p>
+    <w:p>
+      <w:pPr>
+        <w:numPr>
+          <w:ilvl w:val="0"/>
+          <w:numId w:val="7"/>
+        </w:numPr>
+        <w:tabs>
+          <w:tab w:val="left" w:pos="1870"/>
+        </w:tabs>
+      </w:pPr>
+      <w:proofErr w:type="spellStart"/>
+      <w:r>
+        <w:t>Survived</w:t>
+      </w:r>
+      <w:proofErr w:type="spellEnd"/>
+      <w:r>
+        <w:t xml:space="preserve"> (qualitativa nominal)</w:t>
+      </w:r>
+    </w:p>
+    <w:p>
+      <w:pPr>
+        <w:numPr>
+          <w:ilvl w:val="0"/>
+          <w:numId w:val="7"/>
+        </w:numPr>
+        <w:tabs>
+          <w:tab w:val="left" w:pos="1870"/>
+        </w:tabs>
+      </w:pPr>
+      <w:proofErr w:type="spellStart"/>
+      <w:r>
+        <w:t>Sex</w:t>
+      </w:r>
+      <w:proofErr w:type="spellEnd"/>
+      <w:r>
+        <w:t xml:space="preserve"> (qualitativa nominal)</w:t>
+      </w:r>
+    </w:p>
+    <w:p>
+      <w:pPr>
+        <w:numPr>
+          <w:ilvl w:val="0"/>
+          <w:numId w:val="7"/>
+        </w:numPr>
+        <w:tabs>
+          <w:tab w:val="left" w:pos="1870"/>
+        </w:tabs>
+      </w:pPr>
+      <w:proofErr w:type="spellStart"/>
+      <w:r>
+        <w:t>Pclass</w:t>
+      </w:r>
+      <w:proofErr w:type="spellEnd"/>
+      <w:r>
+        <w:t xml:space="preserve"> (qualitativa ordinal)</w:t>
+      </w:r>
+    </w:p>
+    <w:p>
+      <w:pPr>
+        <w:numPr>
+          <w:ilvl w:val="0"/>
+          <w:numId w:val="7"/>
+        </w:numPr>
+        <w:tabs>
+          <w:tab w:val="left" w:pos="1870"/>
+        </w:tabs>
+      </w:pPr>
+      <w:proofErr w:type="spellStart"/>
+      <w:r>
+        <w:t>Embarked</w:t>
+      </w:r>
+      <w:proofErr w:type="spellEnd"/>
+      <w:r>
+        <w:t xml:space="preserve"> (qualitativa nominal)</w:t>
+      </w:r>
+    </w:p>
+    <w:p>
+      <w:pPr>
+        <w:numPr>
+          <w:ilvl w:val="0"/>
+          <w:numId w:val="7"/>
+        </w:numPr>
+        <w:tabs>
+          <w:tab w:val="left" w:pos="1870"/>
+        </w:tabs>
+      </w:pPr>
+      <w:proofErr w:type="spellStart"/>
+      <w:r>
+        <w:t>SibSp</w:t>
+      </w:r>
+      <w:proofErr w:type="spellEnd"/>
+      <w:r>
+        <w:t xml:space="preserve"> e </w:t>
+      </w:r>
+      <w:proofErr w:type="spellStart"/>
+      <w:r>
+        <w:t>Parch</w:t>
+      </w:r>
+      <w:proofErr w:type="spellEnd"/>
+      <w:r>
+        <w:t xml:space="preserve"> (quantitativas discretas)</w:t>
+      </w:r>
+    </w:p>
+    <w:p>
+      <w:pPr>
+        <w:tabs>
+          <w:tab w:val="left" w:pos="1870"/>
+        </w:tabs>
+        <w:rPr>
+          <w:b/>
+          <w:bCs/>
+        </w:rPr>
+      </w:pPr>
+      <w:r>
+        <w:rPr>
+          <w:rFonts w:ascii="Segoe UI Emoji" w:hAnsi="Segoe UI Emoji" w:cs="Segoe UI Emoji"/>
+          <w:b/>
+          <w:bCs/>
+        </w:rPr>
+        <w:t>📉</w:t>
+      </w:r>
+      <w:r>
+        <w:rPr>
+          <w:b/>
+          <w:bCs/>
+        </w:rPr>
+        <w:t xml:space="preserve"> 2. Gráficos</w:t>
+      </w:r>
+    </w:p>
+    <w:p>
+      <w:pPr>
+        <w:numPr>
+          <w:ilvl w:val="0"/>
+          <w:numId w:val="8"/>
+        </w:numPr>
+        <w:tabs>
+          <w:tab w:val="left" w:pos="1870"/>
+        </w:tabs>
+      </w:pPr>
+      <w:r>
+        <w:t>Barras ou circulares (variáveis qualitativas)</w:t>
+      </w:r>
+    </w:p>
+    <w:p>
+      <w:pPr>
+        <w:numPr>
+          <w:ilvl w:val="0"/>
+          <w:numId w:val="8"/>
+        </w:numPr>
+        <w:tabs>
+          <w:tab w:val="left" w:pos="1870"/>
+        </w:tabs>
+      </w:pPr>
+      <w:r>
+        <w:t>Histogramas (quantitativas contínuas: Age, Fare)</w:t>
+      </w:r>
+    </w:p>
+    <w:p>
+      <w:pPr>
+        <w:tabs>
+          <w:tab w:val="left" w:pos="1870"/>
+        </w:tabs>
+        <w:rPr>
+          <w:b/>
+          <w:bCs/>
+        </w:rPr>
+      </w:pPr>
+      <w:r>
+        <w:rPr>
+          <w:rFonts w:ascii="Segoe UI Emoji" w:hAnsi="Segoe UI Emoji" w:cs="Segoe UI Emoji"/>
+          <w:b/>
+          <w:bCs/>
+        </w:rPr>
+        <w:t>📐</w:t>
+      </w:r>
+      <w:r>
+        <w:rPr>
+          <w:b/>
+          <w:bCs/>
+        </w:rPr>
+        <w:t xml:space="preserve"> 3. Medidas de Localização e Dispersão</w:t>
+      </w:r>
+    </w:p>
+    <w:p>
+      <w:pPr>
+        <w:tabs>
+          <w:tab w:val="left" w:pos="1870"/>
+        </w:tabs>
+      </w:pPr>
+      <w:r>
+        <w:t>Para Age e Fare: média, mediana, moda, quartis, desvio padrão, amplitude, etc.</w:t>
+      </w:r>
+    </w:p>
+    <w:p>
+      <w:pPr>
+        <w:tabs>
+          <w:tab w:val="left" w:pos="1870"/>
+        </w:tabs>
+        <w:rPr>
+          <w:b/>
+          <w:bCs/>
+        </w:rPr>
+      </w:pPr>
+      <w:r>
+        <w:rPr>
+          <w:rFonts w:ascii="Segoe UI Emoji" w:hAnsi="Segoe UI Emoji" w:cs="Segoe UI Emoji"/>
+          <w:b/>
+          <w:bCs/>
+        </w:rPr>
+        <w:t>📦</w:t>
+      </w:r>
+      <w:r>
+        <w:rPr>
+          <w:b/>
+          <w:bCs/>
+        </w:rPr>
+        <w:t xml:space="preserve"> 4. </w:t>
+      </w:r>
+      <w:proofErr w:type="spellStart"/>
+      <w:r>
+        <w:rPr>
+          <w:b/>
+          <w:bCs/>
+        </w:rPr>
+        <w:t>Boxplots</w:t>
+      </w:r>
+      <w:proofErr w:type="spellEnd"/>
+    </w:p>
+    <w:p>
+      <w:pPr>
+        <w:tabs>
+          <w:tab w:val="left" w:pos="1870"/>
+        </w:tabs>
+      </w:pPr>
+      <w:r>
+        <w:t>Para comparar distribuição por categorias (</w:t>
+      </w:r>
+      <w:proofErr w:type="spellStart"/>
+      <w:r>
+        <w:t>ex</w:t>
+      </w:r>
+      <w:proofErr w:type="spellEnd"/>
+      <w:r>
+        <w:t xml:space="preserve">: idade por </w:t>
+      </w:r>
+      <w:proofErr w:type="spellStart"/>
+      <w:r>
+        <w:t>Pclass</w:t>
+      </w:r>
+      <w:proofErr w:type="spellEnd"/>
+      <w:r>
+        <w:t xml:space="preserve"> ou </w:t>
+      </w:r>
+      <w:proofErr w:type="spellStart"/>
+      <w:r>
+        <w:t>Sex</w:t>
+      </w:r>
+      <w:proofErr w:type="spellEnd"/>
+      <w:r>
+        <w:t>)</w:t>
+      </w:r>
+    </w:p>
+    <w:p>
+      <w:pPr>
+        <w:tabs>
+          <w:tab w:val="left" w:pos="1870"/>
+        </w:tabs>
+        <w:rPr>
+          <w:rFonts w:ascii="Segoe UI Emoji" w:hAnsi="Segoe UI Emoji" w:cs="Segoe UI Emoji"/>
+          <w:b/>
+          <w:bCs/>
+        </w:rPr>
+      </w:pPr>
+    </w:p>
+    <w:p>
+      <w:pPr>
+        <w:tabs>
+          <w:tab w:val="left" w:pos="1870"/>
+        </w:tabs>
+        <w:rPr>
+          <w:b/>
+          <w:bCs/>
+        </w:rPr>
+      </w:pPr>
+      <w:r>
+        <w:rPr>
+          <w:rFonts w:ascii="Segoe UI Emoji" w:hAnsi="Segoe UI Emoji" w:cs="Segoe UI Emoji"/>
+          <w:b/>
+          <w:bCs/>
+        </w:rPr>
+        <w:t>📊</w:t>
+      </w:r>
+      <w:r>
+        <w:rPr>
+          <w:b/>
+          <w:bCs/>
+        </w:rPr>
+        <w:t xml:space="preserve"> Porquê usar tabelas de frequência?</w:t>
+      </w:r>
+    </w:p>
+    <w:p>
+      <w:pPr>
+        <w:tabs>
+          <w:tab w:val="left" w:pos="1870"/>
+        </w:tabs>
+      </w:pPr>
+      <w:r>
+        <w:t xml:space="preserve">As </w:t>
+      </w:r>
+      <w:r>
+        <w:rPr>
+          <w:b/>
+          <w:bCs/>
+        </w:rPr>
+        <w:t>tabelas de frequência</w:t>
+      </w:r>
+      <w:r>
+        <w:t>:</w:t>
+      </w:r>
+    </w:p>
+    <w:p>
+      <w:pPr>
+        <w:numPr>
+          <w:ilvl w:val="0"/>
+          <w:numId w:val="9"/>
+        </w:numPr>
+        <w:tabs>
+          <w:tab w:val="left" w:pos="1870"/>
+        </w:tabs>
+      </w:pPr>
+      <w:r>
+        <w:t>resumem os dados categóricos (qualitativos ou discretos),</w:t>
+      </w:r>
+    </w:p>
+    <w:p>
+      <w:pPr>
+        <w:numPr>
+          <w:ilvl w:val="0"/>
+          <w:numId w:val="9"/>
+        </w:numPr>
+        <w:tabs>
+          <w:tab w:val="left" w:pos="1870"/>
+        </w:tabs>
+      </w:pPr>
+      <w:r>
+        <w:t xml:space="preserve">mostram </w:t>
+      </w:r>
+      <w:r>
+        <w:rPr>
+          <w:b/>
+          <w:bCs/>
+        </w:rPr>
+        <w:t>quantas vezes</w:t>
+      </w:r>
+      <w:r>
+        <w:t xml:space="preserve"> cada categoria aparece (</w:t>
+      </w:r>
+      <w:r>
+        <w:rPr>
+          <w:b/>
+          <w:bCs/>
+        </w:rPr>
+        <w:t>frequência absoluta</w:t>
+      </w:r>
+      <w:r>
+        <w:t>),</w:t>
+      </w:r>
+    </w:p>
+    <w:p>
+      <w:pPr>
+        <w:numPr>
+          <w:ilvl w:val="0"/>
+          <w:numId w:val="9"/>
+        </w:numPr>
+        <w:tabs>
+          <w:tab w:val="left" w:pos="1870"/>
+        </w:tabs>
+      </w:pPr>
+      <w:r>
+        <w:t xml:space="preserve">mostram </w:t>
+      </w:r>
+      <w:r>
+        <w:rPr>
+          <w:b/>
+          <w:bCs/>
+        </w:rPr>
+        <w:t>a proporção</w:t>
+      </w:r>
+      <w:r>
+        <w:t xml:space="preserve"> de vezes em relação ao total (</w:t>
+      </w:r>
+      <w:r>
+        <w:rPr>
+          <w:b/>
+          <w:bCs/>
+        </w:rPr>
+        <w:t>frequência relativa</w:t>
+      </w:r>
+      <w:r>
+        <w:t>).</w:t>
+      </w:r>
+    </w:p>
+    <w:p>
+      <w:pPr>
+        <w:tabs>
+          <w:tab w:val="left" w:pos="1870"/>
+        </w:tabs>
+        <w:rPr>
+          <w:b/>
+          <w:bCs/>
+        </w:rPr>
+      </w:pPr>
+      <w:r>
+        <w:rPr>
+          <w:rFonts w:ascii="Segoe UI Emoji" w:hAnsi="Segoe UI Emoji" w:cs="Segoe UI Emoji"/>
+          <w:b/>
+          <w:bCs/>
+        </w:rPr>
+        <w:t>✅</w:t>
+      </w:r>
+      <w:r>
+        <w:rPr>
+          <w:b/>
+          <w:bCs/>
+        </w:rPr>
+        <w:t xml:space="preserve"> Variáveis que vamos analisar</w:t>
+      </w:r>
+    </w:p>
+    <w:p>
+      <w:pPr>
+        <w:tabs>
+          <w:tab w:val="left" w:pos="1870"/>
+        </w:tabs>
+        <w:rPr>
+          <w:b/>
+          <w:bCs/>
+        </w:rPr>
+      </w:pPr>
+      <w:r>
+        <w:rPr>
+          <w:b/>
+          <w:bCs/>
+        </w:rPr>
+        <w:t xml:space="preserve">1. </w:t>
+      </w:r>
+      <w:proofErr w:type="spellStart"/>
+      <w:r>
+        <w:rPr>
+          <w:b/>
+          <w:bCs/>
+        </w:rPr>
+        <w:t>Survived</w:t>
+      </w:r>
+      <w:proofErr w:type="spellEnd"/>
+      <w:r>
+        <w:rPr>
+          <w:b/>
+          <w:bCs/>
+        </w:rPr>
+        <w:t xml:space="preserve"> (Sobreviveu)</w:t>
+      </w:r>
+    </w:p>
+    <w:p>
+      <w:pPr>
+        <w:numPr>
+          <w:ilvl w:val="0"/>
+          <w:numId w:val="10"/>
+        </w:numPr>
+        <w:tabs>
+          <w:tab w:val="left" w:pos="1870"/>
+        </w:tabs>
+      </w:pPr>
+      <w:r>
+        <w:t xml:space="preserve">Tipo: </w:t>
+      </w:r>
+      <w:r>
+        <w:rPr>
+          <w:b/>
+          <w:bCs/>
+        </w:rPr>
+        <w:t>Qualitativa nominal</w:t>
+      </w:r>
+    </w:p>
+    <w:p>
+      <w:pPr>
+        <w:numPr>
+          <w:ilvl w:val="0"/>
+          <w:numId w:val="10"/>
+        </w:numPr>
+        <w:tabs>
+          <w:tab w:val="left" w:pos="1870"/>
+        </w:tabs>
+      </w:pPr>
+      <w:r>
+        <w:t>Valores: 0 = Não sobreviveu, 1 = Sobreviveu</w:t>
+      </w:r>
+    </w:p>
+    <w:p>
+      <w:pPr>
+        <w:numPr>
+          <w:ilvl w:val="0"/>
+          <w:numId w:val="10"/>
+        </w:numPr>
+        <w:tabs>
+          <w:tab w:val="left" w:pos="1870"/>
+        </w:tabs>
+      </w:pPr>
+      <w:r>
+        <w:rPr>
+          <w:b/>
+          <w:bCs/>
+        </w:rPr>
+        <w:t>Importância</w:t>
+      </w:r>
+      <w:r>
+        <w:t>: é a variável principal que queremos compreender (alvo da análise)</w:t>
+      </w:r>
+    </w:p>
+    <w:p>
+      <w:pPr>
+        <w:tabs>
+          <w:tab w:val="left" w:pos="1870"/>
+        </w:tabs>
+        <w:rPr>
+          <w:b/>
+          <w:bCs/>
+        </w:rPr>
+      </w:pPr>
+      <w:r>
+        <w:rPr>
+          <w:b/>
+          <w:bCs/>
+        </w:rPr>
+        <w:t xml:space="preserve">2. </w:t>
+      </w:r>
+      <w:proofErr w:type="spellStart"/>
+      <w:r>
+        <w:rPr>
+          <w:b/>
+          <w:bCs/>
+        </w:rPr>
+        <w:t>Sex</w:t>
+      </w:r>
+      <w:proofErr w:type="spellEnd"/>
+      <w:r>
+        <w:rPr>
+          <w:b/>
+          <w:bCs/>
+        </w:rPr>
+        <w:t xml:space="preserve"> (Sexo)</w:t>
+      </w:r>
+    </w:p>
+    <w:p>
+      <w:pPr>
+        <w:numPr>
+          <w:ilvl w:val="0"/>
+          <w:numId w:val="11"/>
+        </w:numPr>
+        <w:tabs>
+          <w:tab w:val="left" w:pos="1870"/>
+        </w:tabs>
+      </w:pPr>
+      <w:r>
+        <w:t xml:space="preserve">Tipo: </w:t>
+      </w:r>
+      <w:r>
+        <w:rPr>
+          <w:b/>
+          <w:bCs/>
+        </w:rPr>
+        <w:t>Qualitativa nominal</w:t>
+      </w:r>
+    </w:p>
+    <w:p>
+      <w:pPr>
+        <w:numPr>
+          <w:ilvl w:val="0"/>
+          <w:numId w:val="11"/>
+        </w:numPr>
+        <w:tabs>
+          <w:tab w:val="left" w:pos="1870"/>
+        </w:tabs>
+      </w:pPr>
+      <w:r>
+        <w:rPr>
+          <w:b/>
+          <w:bCs/>
+        </w:rPr>
+        <w:t>Importância</w:t>
+      </w:r>
+      <w:r>
+        <w:t>: comparar taxas de sobrevivência por género</w:t>
+      </w:r>
+    </w:p>
+    <w:p>
+      <w:pPr>
+        <w:tabs>
+          <w:tab w:val="left" w:pos="1870"/>
+        </w:tabs>
+        <w:rPr>
+          <w:b/>
+          <w:bCs/>
+        </w:rPr>
+      </w:pPr>
+      <w:r>
+        <w:rPr>
+          <w:b/>
+          <w:bCs/>
+        </w:rPr>
+        <w:lastRenderedPageBreak/>
+        <w:t xml:space="preserve">3. </w:t>
+      </w:r>
+      <w:proofErr w:type="spellStart"/>
+      <w:r>
+        <w:rPr>
+          <w:b/>
+          <w:bCs/>
+        </w:rPr>
+        <w:t>Pclass</w:t>
+      </w:r>
+      <w:proofErr w:type="spellEnd"/>
+      <w:r>
+        <w:rPr>
+          <w:b/>
+          <w:bCs/>
+        </w:rPr>
+        <w:t xml:space="preserve"> (Classe socioeconómica)</w:t>
+      </w:r>
+    </w:p>
+    <w:p>
+      <w:pPr>
+        <w:numPr>
+          <w:ilvl w:val="0"/>
+          <w:numId w:val="12"/>
+        </w:numPr>
+        <w:tabs>
+          <w:tab w:val="left" w:pos="1870"/>
+        </w:tabs>
+      </w:pPr>
+      <w:r>
+        <w:t xml:space="preserve">Tipo: </w:t>
+      </w:r>
+      <w:r>
+        <w:rPr>
+          <w:b/>
+          <w:bCs/>
+        </w:rPr>
+        <w:t>Qualitativa ordinal</w:t>
+      </w:r>
+    </w:p>
+    <w:p>
+      <w:pPr>
+        <w:numPr>
+          <w:ilvl w:val="0"/>
+          <w:numId w:val="12"/>
+        </w:numPr>
+        <w:tabs>
+          <w:tab w:val="left" w:pos="1870"/>
+        </w:tabs>
+      </w:pPr>
+      <w:r>
+        <w:t>Valores: 1, 2, 3 (1ª, 2ª e 3ª classe)</w:t>
+      </w:r>
+    </w:p>
+    <w:p>
+      <w:pPr>
+        <w:numPr>
+          <w:ilvl w:val="0"/>
+          <w:numId w:val="12"/>
+        </w:numPr>
+        <w:tabs>
+          <w:tab w:val="left" w:pos="1870"/>
+        </w:tabs>
+      </w:pPr>
+      <w:r>
+        <w:rPr>
+          <w:b/>
+          <w:bCs/>
+        </w:rPr>
+        <w:t>Importância</w:t>
+      </w:r>
+      <w:r>
+        <w:t>: pode haver relação entre classe social e sobrevivência</w:t>
+      </w:r>
+    </w:p>
+    <w:p>
+      <w:pPr>
+        <w:tabs>
+          <w:tab w:val="left" w:pos="1870"/>
+        </w:tabs>
+        <w:rPr>
+          <w:b/>
+          <w:bCs/>
+        </w:rPr>
+      </w:pPr>
+      <w:r>
+        <w:rPr>
+          <w:b/>
+          <w:bCs/>
+        </w:rPr>
+        <w:t xml:space="preserve">4. </w:t>
+      </w:r>
+      <w:proofErr w:type="spellStart"/>
+      <w:r>
+        <w:rPr>
+          <w:b/>
+          <w:bCs/>
+        </w:rPr>
+        <w:t>Embarked</w:t>
+      </w:r>
+      <w:proofErr w:type="spellEnd"/>
+      <w:r>
+        <w:rPr>
+          <w:b/>
+          <w:bCs/>
+        </w:rPr>
+        <w:t xml:space="preserve"> (Porto de embarque)</w:t>
+      </w:r>
+    </w:p>
+    <w:p>
+      <w:pPr>
+        <w:numPr>
+          <w:ilvl w:val="0"/>
+          <w:numId w:val="13"/>
+        </w:numPr>
+        <w:tabs>
+          <w:tab w:val="left" w:pos="1870"/>
+        </w:tabs>
+      </w:pPr>
+      <w:r>
+        <w:t xml:space="preserve">Tipo: </w:t>
+      </w:r>
+      <w:r>
+        <w:rPr>
+          <w:b/>
+          <w:bCs/>
+        </w:rPr>
+        <w:t>Qualitativa nominal</w:t>
+      </w:r>
+    </w:p>
+    <w:p>
+      <w:pPr>
+        <w:numPr>
+          <w:ilvl w:val="0"/>
+          <w:numId w:val="13"/>
+        </w:numPr>
+        <w:tabs>
+          <w:tab w:val="left" w:pos="1870"/>
+        </w:tabs>
+        <w:rPr>
+          <w:lang w:val="en-US"/>
+        </w:rPr>
+      </w:pPr>
+      <w:r>
+        <w:rPr>
+          <w:lang w:val="en-US"/>
+        </w:rPr>
+        <w:t>Valores: C (Cherbourg), Q (Queenstown), S (Southampton)</w:t>
+      </w:r>
+    </w:p>
+    <w:p>
+      <w:pPr>
+        <w:numPr>
+          <w:ilvl w:val="0"/>
+          <w:numId w:val="13"/>
+        </w:numPr>
+        <w:tabs>
+          <w:tab w:val="left" w:pos="1870"/>
+        </w:tabs>
+      </w:pPr>
+      <w:r>
+        <w:rPr>
+          <w:b/>
+          <w:bCs/>
+        </w:rPr>
+        <w:t>Importância</w:t>
+      </w:r>
+      <w:r>
+        <w:t>: entender o perfil dos passageiros por porto</w:t>
+      </w:r>
+    </w:p>
+    <w:p>
+      <w:pPr>
+        <w:tabs>
+          <w:tab w:val="left" w:pos="1870"/>
+        </w:tabs>
+      </w:pPr>
+    </w:p>
+    <w:p>
+      <w:pPr>
+        <w:tabs>
+          <w:tab w:val="left" w:pos="1870"/>
+        </w:tabs>
+      </w:pPr>
+      <w:r>
+        <w:t xml:space="preserve">As variáveis </w:t>
+      </w:r>
+      <w:r>
+        <w:t xml:space="preserve">quantitativas contínuas não foram incluídas </w:t>
+      </w:r>
+      <w:r>
+        <w:t>na fase de tabelas de frequência</w:t>
+      </w:r>
+      <w:r>
+        <w:t xml:space="preserve"> pois </w:t>
+      </w:r>
+      <w:r>
+        <w:t xml:space="preserve">têm muitos valores únicos e </w:t>
+      </w:r>
+      <w:r>
+        <w:rPr>
+          <w:b/>
+          <w:bCs/>
+        </w:rPr>
+        <w:t>precisam de ser agrupadas em classes</w:t>
+      </w:r>
+      <w:r>
+        <w:t xml:space="preserve"> para serem resumidas numa tabela de frequência</w:t>
+      </w:r>
     </w:p>
     <w:sectPr>
-      <w:headerReference w:type="default" r:id="rId11"/>
-      <w:footerReference w:type="default" r:id="rId12"/>
-      <w:headerReference w:type="first" r:id="rId13"/>
-      <w:footerReference w:type="first" r:id="rId14"/>
+      <w:headerReference w:type="default" r:id="rId14"/>
+      <w:footerReference w:type="default" r:id="rId15"/>
+      <w:headerReference w:type="first" r:id="rId16"/>
+      <w:footerReference w:type="first" r:id="rId17"/>
       <w:pgSz w:w="11907" w:h="16840" w:code="9"/>
       <w:pgMar w:top="1418" w:right="1134" w:bottom="1134" w:left="1134" w:header="113" w:footer="567" w:gutter="0"/>
       <w:cols w:space="720"/>
@@ -5232,7 +6159,7 @@
   </w:p>
   <w:p>
     <w:pPr>
-      <w:pStyle w:val="Footer"/>
+      <w:pStyle w:val="Rodap"/>
       <w:spacing w:before="120" w:after="0" w:line="240" w:lineRule="auto"/>
       <w:jc w:val="left"/>
       <w:rPr>
@@ -5330,7 +6257,7 @@
   </w:p>
   <w:p>
     <w:pPr>
-      <w:pStyle w:val="Footer"/>
+      <w:pStyle w:val="Rodap"/>
     </w:pPr>
   </w:p>
 </w:ftr>
@@ -5340,7 +6267,7 @@
 <w:ftr xmlns:wpc="http://schemas.microsoft.com/office/word/2010/wordprocessingCanvas" xmlns:cx="http://schemas.microsoft.com/office/drawing/2014/chartex" xmlns:cx1="http://schemas.microsoft.com/office/drawing/2015/9/8/chartex" xmlns:cx2="http://schemas.microsoft.com/office/drawing/2015/10/21/chartex" xmlns:cx3="http://schemas.microsoft.com/office/drawing/2016/5/9/chartex" xmlns:cx4="http://schemas.microsoft.com/office/drawing/2016/5/10/chartex" xmlns:cx5="http://schemas.microsoft.com/office/drawing/2016/5/11/chartex" xmlns:cx6="http://schemas.microsoft.com/office/drawing/2016/5/12/chartex" xmlns:cx7="http://schemas.microsoft.com/office/drawing/2016/5/13/chartex" xmlns:cx8="http://schemas.microsoft.com/office/drawing/2016/5/14/chartex" xmlns:mc="http://schemas.openxmlformats.org/markup-compatibility/2006" xmlns:aink="http://schemas.microsoft.com/office/drawing/2016/ink" xmlns:am3d="http://schemas.microsoft.com/office/drawing/2017/model3d" xmlns:o="urn:schemas-microsoft-com:office:office" xmlns:oel="http://schemas.microsoft.com/office/2019/extlst" xmlns:r="http://schemas.openxmlformats.org/officeDocument/2006/relationships" xmlns:m="http://schemas.openxmlformats.org/officeDocument/2006/math" xmlns:v="urn:schemas-microsoft-com:vml" xmlns:wp14="http://schemas.microsoft.com/office/word/2010/wordprocessingDrawing" xmlns:wp="http://schemas.openxmlformats.org/drawingml/2006/wordprocessingDrawing" xmlns:w10="urn:schemas-microsoft-com:office:word" xmlns:w="http://schemas.openxmlformats.org/wordprocessingml/2006/main" xmlns:w14="http://schemas.microsoft.com/office/word/2010/wordml" xmlns:w15="http://schemas.microsoft.com/office/word/2012/wordml" xmlns:w16cex="http://schemas.microsoft.com/office/word/2018/wordml/cex" xmlns:w16cid="http://schemas.microsoft.com/office/word/2016/wordml/cid" xmlns:w16="http://schemas.microsoft.com/office/word/2018/wordml" xmlns:w16du="http://schemas.microsoft.com/office/word/2023/wordml/word16du" xmlns:w16sdtdh="http://schemas.microsoft.com/office/word/2020/wordml/sdtdatahash" xmlns:w16sdtfl="http://schemas.microsoft.com/office/word/2024/wordml/sdtformatlock" xmlns:w16se="http://schemas.microsoft.com/office/word/2015/wordml/symex" xmlns:wpg="http://schemas.microsoft.com/office/word/2010/wordprocessingGroup" xmlns:wpi="http://schemas.microsoft.com/office/word/2010/wordprocessingInk" xmlns:wne="http://schemas.microsoft.com/office/word/2006/wordml" xmlns:wps="http://schemas.microsoft.com/office/word/2010/wordprocessingShape" mc:Ignorable="w14 w15 w16se w16cid w16 w16cex w16sdtdh w16sdtfl w16du wp14">
   <w:p>
     <w:pPr>
-      <w:pStyle w:val="Footer"/>
+      <w:pStyle w:val="Rodap"/>
       <w:ind w:left="720"/>
       <w:jc w:val="right"/>
     </w:pPr>
@@ -5419,7 +6346,7 @@
 <w:hdr xmlns:wpc="http://schemas.microsoft.com/office/word/2010/wordprocessingCanvas" xmlns:cx="http://schemas.microsoft.com/office/drawing/2014/chartex" xmlns:cx1="http://schemas.microsoft.com/office/drawing/2015/9/8/chartex" xmlns:cx2="http://schemas.microsoft.com/office/drawing/2015/10/21/chartex" xmlns:cx3="http://schemas.microsoft.com/office/drawing/2016/5/9/chartex" xmlns:cx4="http://schemas.microsoft.com/office/drawing/2016/5/10/chartex" xmlns:cx5="http://schemas.microsoft.com/office/drawing/2016/5/11/chartex" xmlns:cx6="http://schemas.microsoft.com/office/drawing/2016/5/12/chartex" xmlns:cx7="http://schemas.microsoft.com/office/drawing/2016/5/13/chartex" xmlns:cx8="http://schemas.microsoft.com/office/drawing/2016/5/14/chartex" xmlns:mc="http://schemas.openxmlformats.org/markup-compatibility/2006" xmlns:aink="http://schemas.microsoft.com/office/drawing/2016/ink" xmlns:am3d="http://schemas.microsoft.com/office/drawing/2017/model3d" xmlns:o="urn:schemas-microsoft-com:office:office" xmlns:oel="http://schemas.microsoft.com/office/2019/extlst" xmlns:r="http://schemas.openxmlformats.org/officeDocument/2006/relationships" xmlns:m="http://schemas.openxmlformats.org/officeDocument/2006/math" xmlns:v="urn:schemas-microsoft-com:vml" xmlns:wp14="http://schemas.microsoft.com/office/word/2010/wordprocessingDrawing" xmlns:wp="http://schemas.openxmlformats.org/drawingml/2006/wordprocessingDrawing" xmlns:w10="urn:schemas-microsoft-com:office:word" xmlns:w="http://schemas.openxmlformats.org/wordprocessingml/2006/main" xmlns:w14="http://schemas.microsoft.com/office/word/2010/wordml" xmlns:w15="http://schemas.microsoft.com/office/word/2012/wordml" xmlns:w16cex="http://schemas.microsoft.com/office/word/2018/wordml/cex" xmlns:w16cid="http://schemas.microsoft.com/office/word/2016/wordml/cid" xmlns:w16="http://schemas.microsoft.com/office/word/2018/wordml" xmlns:w16du="http://schemas.microsoft.com/office/word/2023/wordml/word16du" xmlns:w16sdtdh="http://schemas.microsoft.com/office/word/2020/wordml/sdtdatahash" xmlns:w16sdtfl="http://schemas.microsoft.com/office/word/2024/wordml/sdtformatlock" xmlns:w16se="http://schemas.microsoft.com/office/word/2015/wordml/symex" xmlns:wpg="http://schemas.microsoft.com/office/word/2010/wordprocessingGroup" xmlns:wpi="http://schemas.microsoft.com/office/word/2010/wordprocessingInk" xmlns:wne="http://schemas.microsoft.com/office/word/2006/wordml" xmlns:wps="http://schemas.microsoft.com/office/word/2010/wordprocessingShape" mc:Ignorable="w14 w15 w16se w16cid w16 w16cex w16sdtdh w16sdtfl w16du wp14">
   <w:tbl>
     <w:tblPr>
-      <w:tblStyle w:val="TableGrid"/>
+      <w:tblStyle w:val="TabelacomGrelha"/>
       <w:tblW w:w="9072" w:type="dxa"/>
       <w:tblBorders>
         <w:top w:val="none" w:sz="0" w:space="0" w:color="auto"/>
@@ -5447,7 +6374,7 @@
         </w:tcPr>
         <w:p>
           <w:pPr>
-            <w:pStyle w:val="Header"/>
+            <w:pStyle w:val="Cabealho"/>
             <w:ind w:right="1417"/>
             <w:jc w:val="left"/>
           </w:pPr>
@@ -5501,7 +6428,7 @@
         </w:tcPr>
         <w:p>
           <w:pPr>
-            <w:pStyle w:val="Header"/>
+            <w:pStyle w:val="Cabealho"/>
             <w:spacing w:after="0" w:line="240" w:lineRule="auto"/>
             <w:jc w:val="center"/>
             <w:rPr>
@@ -5523,7 +6450,7 @@
         </w:p>
         <w:p>
           <w:pPr>
-            <w:pStyle w:val="Header"/>
+            <w:pStyle w:val="Cabealho"/>
             <w:spacing w:after="0" w:line="240" w:lineRule="auto"/>
             <w:jc w:val="center"/>
             <w:rPr>
@@ -5557,7 +6484,7 @@
         </w:p>
         <w:p>
           <w:pPr>
-            <w:pStyle w:val="Header"/>
+            <w:pStyle w:val="Cabealho"/>
             <w:spacing w:after="0" w:line="240" w:lineRule="auto"/>
             <w:jc w:val="center"/>
             <w:rPr>
@@ -5567,7 +6494,7 @@
         </w:p>
         <w:p>
           <w:pPr>
-            <w:pStyle w:val="Header"/>
+            <w:pStyle w:val="Cabealho"/>
             <w:spacing w:after="0" w:line="240" w:lineRule="auto"/>
             <w:jc w:val="center"/>
             <w:rPr>
@@ -5613,7 +6540,7 @@
         </w:p>
         <w:p>
           <w:pPr>
-            <w:pStyle w:val="Header"/>
+            <w:pStyle w:val="Cabealho"/>
             <w:spacing w:after="0" w:line="240" w:lineRule="auto"/>
             <w:jc w:val="center"/>
             <w:rPr>
@@ -5636,7 +6563,7 @@
 <w:hdr xmlns:wpc="http://schemas.microsoft.com/office/word/2010/wordprocessingCanvas" xmlns:cx="http://schemas.microsoft.com/office/drawing/2014/chartex" xmlns:cx1="http://schemas.microsoft.com/office/drawing/2015/9/8/chartex" xmlns:cx2="http://schemas.microsoft.com/office/drawing/2015/10/21/chartex" xmlns:cx3="http://schemas.microsoft.com/office/drawing/2016/5/9/chartex" xmlns:cx4="http://schemas.microsoft.com/office/drawing/2016/5/10/chartex" xmlns:cx5="http://schemas.microsoft.com/office/drawing/2016/5/11/chartex" xmlns:cx6="http://schemas.microsoft.com/office/drawing/2016/5/12/chartex" xmlns:cx7="http://schemas.microsoft.com/office/drawing/2016/5/13/chartex" xmlns:cx8="http://schemas.microsoft.com/office/drawing/2016/5/14/chartex" xmlns:mc="http://schemas.openxmlformats.org/markup-compatibility/2006" xmlns:aink="http://schemas.microsoft.com/office/drawing/2016/ink" xmlns:am3d="http://schemas.microsoft.com/office/drawing/2017/model3d" xmlns:o="urn:schemas-microsoft-com:office:office" xmlns:oel="http://schemas.microsoft.com/office/2019/extlst" xmlns:r="http://schemas.openxmlformats.org/officeDocument/2006/relationships" xmlns:m="http://schemas.openxmlformats.org/officeDocument/2006/math" xmlns:v="urn:schemas-microsoft-com:vml" xmlns:wp14="http://schemas.microsoft.com/office/word/2010/wordprocessingDrawing" xmlns:wp="http://schemas.openxmlformats.org/drawingml/2006/wordprocessingDrawing" xmlns:w10="urn:schemas-microsoft-com:office:word" xmlns:w="http://schemas.openxmlformats.org/wordprocessingml/2006/main" xmlns:w14="http://schemas.microsoft.com/office/word/2010/wordml" xmlns:w15="http://schemas.microsoft.com/office/word/2012/wordml" xmlns:w16cex="http://schemas.microsoft.com/office/word/2018/wordml/cex" xmlns:w16cid="http://schemas.microsoft.com/office/word/2016/wordml/cid" xmlns:w16="http://schemas.microsoft.com/office/word/2018/wordml" xmlns:w16du="http://schemas.microsoft.com/office/word/2023/wordml/word16du" xmlns:w16sdtdh="http://schemas.microsoft.com/office/word/2020/wordml/sdtdatahash" xmlns:w16sdtfl="http://schemas.microsoft.com/office/word/2024/wordml/sdtformatlock" xmlns:w16se="http://schemas.microsoft.com/office/word/2015/wordml/symex" xmlns:wpg="http://schemas.microsoft.com/office/word/2010/wordprocessingGroup" xmlns:wpi="http://schemas.microsoft.com/office/word/2010/wordprocessingInk" xmlns:wne="http://schemas.microsoft.com/office/word/2006/wordml" xmlns:wps="http://schemas.microsoft.com/office/word/2010/wordprocessingShape" mc:Ignorable="w14 w15 w16se w16cid w16 w16cex w16sdtdh w16sdtfl w16du wp14">
   <w:tbl>
     <w:tblPr>
-      <w:tblStyle w:val="TableGrid"/>
+      <w:tblStyle w:val="TabelacomGrelha"/>
       <w:tblW w:w="8931" w:type="dxa"/>
       <w:tblBorders>
         <w:top w:val="none" w:sz="0" w:space="0" w:color="auto"/>
@@ -5663,7 +6590,7 @@
         </w:tcPr>
         <w:p>
           <w:pPr>
-            <w:pStyle w:val="Header"/>
+            <w:pStyle w:val="Cabealho"/>
             <w:jc w:val="left"/>
           </w:pPr>
           <w:r>
@@ -5716,7 +6643,7 @@
         </w:tcPr>
         <w:p>
           <w:pPr>
-            <w:pStyle w:val="Header"/>
+            <w:pStyle w:val="Cabealho"/>
             <w:spacing w:after="0" w:line="240" w:lineRule="auto"/>
             <w:jc w:val="left"/>
             <w:rPr>
@@ -5738,7 +6665,7 @@
         </w:p>
         <w:p>
           <w:pPr>
-            <w:pStyle w:val="Header"/>
+            <w:pStyle w:val="Cabealho"/>
             <w:spacing w:after="0" w:line="240" w:lineRule="auto"/>
             <w:jc w:val="left"/>
             <w:rPr>
@@ -5760,7 +6687,7 @@
         </w:p>
         <w:p>
           <w:pPr>
-            <w:pStyle w:val="Header"/>
+            <w:pStyle w:val="Cabealho"/>
             <w:spacing w:after="0" w:line="240" w:lineRule="auto"/>
             <w:jc w:val="left"/>
             <w:rPr>
@@ -5770,7 +6697,7 @@
         </w:p>
         <w:p>
           <w:pPr>
-            <w:pStyle w:val="Header"/>
+            <w:pStyle w:val="Cabealho"/>
             <w:spacing w:after="0" w:line="240" w:lineRule="auto"/>
             <w:jc w:val="left"/>
             <w:rPr>
@@ -5846,7 +6773,7 @@
         </w:p>
         <w:p>
           <w:pPr>
-            <w:pStyle w:val="Header"/>
+            <w:pStyle w:val="Cabealho"/>
             <w:spacing w:after="0" w:line="240" w:lineRule="auto"/>
             <w:jc w:val="left"/>
             <w:rPr>
@@ -5865,6 +6792,602 @@
 <file path=word/numbering.xml><?xml version="1.0" encoding="utf-8"?>
 <w:numbering xmlns:wpc="http://schemas.microsoft.com/office/word/2010/wordprocessingCanvas" xmlns:cx="http://schemas.microsoft.com/office/drawing/2014/chartex" xmlns:cx1="http://schemas.microsoft.com/office/drawing/2015/9/8/chartex" xmlns:cx2="http://schemas.microsoft.com/office/drawing/2015/10/21/chartex" xmlns:cx3="http://schemas.microsoft.com/office/drawing/2016/5/9/chartex" xmlns:cx4="http://schemas.microsoft.com/office/drawing/2016/5/10/chartex" xmlns:cx5="http://schemas.microsoft.com/office/drawing/2016/5/11/chartex" xmlns:cx6="http://schemas.microsoft.com/office/drawing/2016/5/12/chartex" xmlns:cx7="http://schemas.microsoft.com/office/drawing/2016/5/13/chartex" xmlns:cx8="http://schemas.microsoft.com/office/drawing/2016/5/14/chartex" xmlns:mc="http://schemas.openxmlformats.org/markup-compatibility/2006" xmlns:aink="http://schemas.microsoft.com/office/drawing/2016/ink" xmlns:am3d="http://schemas.microsoft.com/office/drawing/2017/model3d" xmlns:o="urn:schemas-microsoft-com:office:office" xmlns:oel="http://schemas.microsoft.com/office/2019/extlst" xmlns:r="http://schemas.openxmlformats.org/officeDocument/2006/relationships" xmlns:m="http://schemas.openxmlformats.org/officeDocument/2006/math" xmlns:v="urn:schemas-microsoft-com:vml" xmlns:wp14="http://schemas.microsoft.com/office/word/2010/wordprocessingDrawing" xmlns:wp="http://schemas.openxmlformats.org/drawingml/2006/wordprocessingDrawing" xmlns:w10="urn:schemas-microsoft-com:office:word" xmlns:w="http://schemas.openxmlformats.org/wordprocessingml/2006/main" xmlns:w14="http://schemas.microsoft.com/office/word/2010/wordml" xmlns:w15="http://schemas.microsoft.com/office/word/2012/wordml" xmlns:w16cex="http://schemas.microsoft.com/office/word/2018/wordml/cex" xmlns:w16cid="http://schemas.microsoft.com/office/word/2016/wordml/cid" xmlns:w16="http://schemas.microsoft.com/office/word/2018/wordml" xmlns:w16du="http://schemas.microsoft.com/office/word/2023/wordml/word16du" xmlns:w16sdtdh="http://schemas.microsoft.com/office/word/2020/wordml/sdtdatahash" xmlns:w16sdtfl="http://schemas.microsoft.com/office/word/2024/wordml/sdtformatlock" xmlns:w16se="http://schemas.microsoft.com/office/word/2015/wordml/symex" xmlns:wpg="http://schemas.microsoft.com/office/word/2010/wordprocessingGroup" xmlns:wpi="http://schemas.microsoft.com/office/word/2010/wordprocessingInk" xmlns:wne="http://schemas.microsoft.com/office/word/2006/wordml" xmlns:wps="http://schemas.microsoft.com/office/word/2010/wordprocessingShape" mc:Ignorable="w14 w15 w16se w16cid w16 w16cex w16sdtdh w16sdtfl w16du wp14">
   <w:abstractNum w:abstractNumId="0" w15:restartNumberingAfterBreak="0">
+    <w:nsid w:val="046D72E7"/>
+    <w:multiLevelType w:val="multilevel"/>
+    <w:tmpl w:val="B37ABE52"/>
+    <w:lvl w:ilvl="0">
+      <w:start w:val="1"/>
+      <w:numFmt w:val="bullet"/>
+      <w:lvlText w:val=""/>
+      <w:lvlJc w:val="left"/>
+      <w:pPr>
+        <w:tabs>
+          <w:tab w:val="num" w:pos="720"/>
+        </w:tabs>
+        <w:ind w:left="720" w:hanging="360"/>
+      </w:pPr>
+      <w:rPr>
+        <w:rFonts w:ascii="Symbol" w:hAnsi="Symbol" w:hint="default"/>
+        <w:sz w:val="20"/>
+      </w:rPr>
+    </w:lvl>
+    <w:lvl w:ilvl="1" w:tentative="1">
+      <w:start w:val="1"/>
+      <w:numFmt w:val="bullet"/>
+      <w:lvlText w:val="o"/>
+      <w:lvlJc w:val="left"/>
+      <w:pPr>
+        <w:tabs>
+          <w:tab w:val="num" w:pos="1440"/>
+        </w:tabs>
+        <w:ind w:left="1440" w:hanging="360"/>
+      </w:pPr>
+      <w:rPr>
+        <w:rFonts w:ascii="Courier New" w:hAnsi="Courier New" w:hint="default"/>
+        <w:sz w:val="20"/>
+      </w:rPr>
+    </w:lvl>
+    <w:lvl w:ilvl="2" w:tentative="1">
+      <w:start w:val="1"/>
+      <w:numFmt w:val="bullet"/>
+      <w:lvlText w:val=""/>
+      <w:lvlJc w:val="left"/>
+      <w:pPr>
+        <w:tabs>
+          <w:tab w:val="num" w:pos="2160"/>
+        </w:tabs>
+        <w:ind w:left="2160" w:hanging="360"/>
+      </w:pPr>
+      <w:rPr>
+        <w:rFonts w:ascii="Wingdings" w:hAnsi="Wingdings" w:hint="default"/>
+        <w:sz w:val="20"/>
+      </w:rPr>
+    </w:lvl>
+    <w:lvl w:ilvl="3" w:tentative="1">
+      <w:start w:val="1"/>
+      <w:numFmt w:val="bullet"/>
+      <w:lvlText w:val=""/>
+      <w:lvlJc w:val="left"/>
+      <w:pPr>
+        <w:tabs>
+          <w:tab w:val="num" w:pos="2880"/>
+        </w:tabs>
+        <w:ind w:left="2880" w:hanging="360"/>
+      </w:pPr>
+      <w:rPr>
+        <w:rFonts w:ascii="Wingdings" w:hAnsi="Wingdings" w:hint="default"/>
+        <w:sz w:val="20"/>
+      </w:rPr>
+    </w:lvl>
+    <w:lvl w:ilvl="4" w:tentative="1">
+      <w:start w:val="1"/>
+      <w:numFmt w:val="bullet"/>
+      <w:lvlText w:val=""/>
+      <w:lvlJc w:val="left"/>
+      <w:pPr>
+        <w:tabs>
+          <w:tab w:val="num" w:pos="3600"/>
+        </w:tabs>
+        <w:ind w:left="3600" w:hanging="360"/>
+      </w:pPr>
+      <w:rPr>
+        <w:rFonts w:ascii="Wingdings" w:hAnsi="Wingdings" w:hint="default"/>
+        <w:sz w:val="20"/>
+      </w:rPr>
+    </w:lvl>
+    <w:lvl w:ilvl="5" w:tentative="1">
+      <w:start w:val="1"/>
+      <w:numFmt w:val="bullet"/>
+      <w:lvlText w:val=""/>
+      <w:lvlJc w:val="left"/>
+      <w:pPr>
+        <w:tabs>
+          <w:tab w:val="num" w:pos="4320"/>
+        </w:tabs>
+        <w:ind w:left="4320" w:hanging="360"/>
+      </w:pPr>
+      <w:rPr>
+        <w:rFonts w:ascii="Wingdings" w:hAnsi="Wingdings" w:hint="default"/>
+        <w:sz w:val="20"/>
+      </w:rPr>
+    </w:lvl>
+    <w:lvl w:ilvl="6" w:tentative="1">
+      <w:start w:val="1"/>
+      <w:numFmt w:val="bullet"/>
+      <w:lvlText w:val=""/>
+      <w:lvlJc w:val="left"/>
+      <w:pPr>
+        <w:tabs>
+          <w:tab w:val="num" w:pos="5040"/>
+        </w:tabs>
+        <w:ind w:left="5040" w:hanging="360"/>
+      </w:pPr>
+      <w:rPr>
+        <w:rFonts w:ascii="Wingdings" w:hAnsi="Wingdings" w:hint="default"/>
+        <w:sz w:val="20"/>
+      </w:rPr>
+    </w:lvl>
+    <w:lvl w:ilvl="7" w:tentative="1">
+      <w:start w:val="1"/>
+      <w:numFmt w:val="bullet"/>
+      <w:lvlText w:val=""/>
+      <w:lvlJc w:val="left"/>
+      <w:pPr>
+        <w:tabs>
+          <w:tab w:val="num" w:pos="5760"/>
+        </w:tabs>
+        <w:ind w:left="5760" w:hanging="360"/>
+      </w:pPr>
+      <w:rPr>
+        <w:rFonts w:ascii="Wingdings" w:hAnsi="Wingdings" w:hint="default"/>
+        <w:sz w:val="20"/>
+      </w:rPr>
+    </w:lvl>
+    <w:lvl w:ilvl="8" w:tentative="1">
+      <w:start w:val="1"/>
+      <w:numFmt w:val="bullet"/>
+      <w:lvlText w:val=""/>
+      <w:lvlJc w:val="left"/>
+      <w:pPr>
+        <w:tabs>
+          <w:tab w:val="num" w:pos="6480"/>
+        </w:tabs>
+        <w:ind w:left="6480" w:hanging="360"/>
+      </w:pPr>
+      <w:rPr>
+        <w:rFonts w:ascii="Wingdings" w:hAnsi="Wingdings" w:hint="default"/>
+        <w:sz w:val="20"/>
+      </w:rPr>
+    </w:lvl>
+  </w:abstractNum>
+  <w:abstractNum w:abstractNumId="1" w15:restartNumberingAfterBreak="0">
+    <w:nsid w:val="0C320194"/>
+    <w:multiLevelType w:val="multilevel"/>
+    <w:tmpl w:val="85C2D56A"/>
+    <w:lvl w:ilvl="0">
+      <w:start w:val="1"/>
+      <w:numFmt w:val="bullet"/>
+      <w:lvlText w:val=""/>
+      <w:lvlJc w:val="left"/>
+      <w:pPr>
+        <w:tabs>
+          <w:tab w:val="num" w:pos="720"/>
+        </w:tabs>
+        <w:ind w:left="720" w:hanging="360"/>
+      </w:pPr>
+      <w:rPr>
+        <w:rFonts w:ascii="Symbol" w:hAnsi="Symbol" w:hint="default"/>
+        <w:sz w:val="20"/>
+      </w:rPr>
+    </w:lvl>
+    <w:lvl w:ilvl="1" w:tentative="1">
+      <w:start w:val="1"/>
+      <w:numFmt w:val="bullet"/>
+      <w:lvlText w:val="o"/>
+      <w:lvlJc w:val="left"/>
+      <w:pPr>
+        <w:tabs>
+          <w:tab w:val="num" w:pos="1440"/>
+        </w:tabs>
+        <w:ind w:left="1440" w:hanging="360"/>
+      </w:pPr>
+      <w:rPr>
+        <w:rFonts w:ascii="Courier New" w:hAnsi="Courier New" w:hint="default"/>
+        <w:sz w:val="20"/>
+      </w:rPr>
+    </w:lvl>
+    <w:lvl w:ilvl="2" w:tentative="1">
+      <w:start w:val="1"/>
+      <w:numFmt w:val="bullet"/>
+      <w:lvlText w:val=""/>
+      <w:lvlJc w:val="left"/>
+      <w:pPr>
+        <w:tabs>
+          <w:tab w:val="num" w:pos="2160"/>
+        </w:tabs>
+        <w:ind w:left="2160" w:hanging="360"/>
+      </w:pPr>
+      <w:rPr>
+        <w:rFonts w:ascii="Wingdings" w:hAnsi="Wingdings" w:hint="default"/>
+        <w:sz w:val="20"/>
+      </w:rPr>
+    </w:lvl>
+    <w:lvl w:ilvl="3" w:tentative="1">
+      <w:start w:val="1"/>
+      <w:numFmt w:val="bullet"/>
+      <w:lvlText w:val=""/>
+      <w:lvlJc w:val="left"/>
+      <w:pPr>
+        <w:tabs>
+          <w:tab w:val="num" w:pos="2880"/>
+        </w:tabs>
+        <w:ind w:left="2880" w:hanging="360"/>
+      </w:pPr>
+      <w:rPr>
+        <w:rFonts w:ascii="Wingdings" w:hAnsi="Wingdings" w:hint="default"/>
+        <w:sz w:val="20"/>
+      </w:rPr>
+    </w:lvl>
+    <w:lvl w:ilvl="4" w:tentative="1">
+      <w:start w:val="1"/>
+      <w:numFmt w:val="bullet"/>
+      <w:lvlText w:val=""/>
+      <w:lvlJc w:val="left"/>
+      <w:pPr>
+        <w:tabs>
+          <w:tab w:val="num" w:pos="3600"/>
+        </w:tabs>
+        <w:ind w:left="3600" w:hanging="360"/>
+      </w:pPr>
+      <w:rPr>
+        <w:rFonts w:ascii="Wingdings" w:hAnsi="Wingdings" w:hint="default"/>
+        <w:sz w:val="20"/>
+      </w:rPr>
+    </w:lvl>
+    <w:lvl w:ilvl="5" w:tentative="1">
+      <w:start w:val="1"/>
+      <w:numFmt w:val="bullet"/>
+      <w:lvlText w:val=""/>
+      <w:lvlJc w:val="left"/>
+      <w:pPr>
+        <w:tabs>
+          <w:tab w:val="num" w:pos="4320"/>
+        </w:tabs>
+        <w:ind w:left="4320" w:hanging="360"/>
+      </w:pPr>
+      <w:rPr>
+        <w:rFonts w:ascii="Wingdings" w:hAnsi="Wingdings" w:hint="default"/>
+        <w:sz w:val="20"/>
+      </w:rPr>
+    </w:lvl>
+    <w:lvl w:ilvl="6" w:tentative="1">
+      <w:start w:val="1"/>
+      <w:numFmt w:val="bullet"/>
+      <w:lvlText w:val=""/>
+      <w:lvlJc w:val="left"/>
+      <w:pPr>
+        <w:tabs>
+          <w:tab w:val="num" w:pos="5040"/>
+        </w:tabs>
+        <w:ind w:left="5040" w:hanging="360"/>
+      </w:pPr>
+      <w:rPr>
+        <w:rFonts w:ascii="Wingdings" w:hAnsi="Wingdings" w:hint="default"/>
+        <w:sz w:val="20"/>
+      </w:rPr>
+    </w:lvl>
+    <w:lvl w:ilvl="7" w:tentative="1">
+      <w:start w:val="1"/>
+      <w:numFmt w:val="bullet"/>
+      <w:lvlText w:val=""/>
+      <w:lvlJc w:val="left"/>
+      <w:pPr>
+        <w:tabs>
+          <w:tab w:val="num" w:pos="5760"/>
+        </w:tabs>
+        <w:ind w:left="5760" w:hanging="360"/>
+      </w:pPr>
+      <w:rPr>
+        <w:rFonts w:ascii="Wingdings" w:hAnsi="Wingdings" w:hint="default"/>
+        <w:sz w:val="20"/>
+      </w:rPr>
+    </w:lvl>
+    <w:lvl w:ilvl="8" w:tentative="1">
+      <w:start w:val="1"/>
+      <w:numFmt w:val="bullet"/>
+      <w:lvlText w:val=""/>
+      <w:lvlJc w:val="left"/>
+      <w:pPr>
+        <w:tabs>
+          <w:tab w:val="num" w:pos="6480"/>
+        </w:tabs>
+        <w:ind w:left="6480" w:hanging="360"/>
+      </w:pPr>
+      <w:rPr>
+        <w:rFonts w:ascii="Wingdings" w:hAnsi="Wingdings" w:hint="default"/>
+        <w:sz w:val="20"/>
+      </w:rPr>
+    </w:lvl>
+  </w:abstractNum>
+  <w:abstractNum w:abstractNumId="2" w15:restartNumberingAfterBreak="0">
+    <w:nsid w:val="1BAE061F"/>
+    <w:multiLevelType w:val="multilevel"/>
+    <w:tmpl w:val="EDFA1F4E"/>
+    <w:lvl w:ilvl="0">
+      <w:start w:val="1"/>
+      <w:numFmt w:val="bullet"/>
+      <w:lvlText w:val=""/>
+      <w:lvlJc w:val="left"/>
+      <w:pPr>
+        <w:tabs>
+          <w:tab w:val="num" w:pos="720"/>
+        </w:tabs>
+        <w:ind w:left="720" w:hanging="360"/>
+      </w:pPr>
+      <w:rPr>
+        <w:rFonts w:ascii="Symbol" w:hAnsi="Symbol" w:hint="default"/>
+        <w:sz w:val="20"/>
+      </w:rPr>
+    </w:lvl>
+    <w:lvl w:ilvl="1" w:tentative="1">
+      <w:start w:val="1"/>
+      <w:numFmt w:val="bullet"/>
+      <w:lvlText w:val="o"/>
+      <w:lvlJc w:val="left"/>
+      <w:pPr>
+        <w:tabs>
+          <w:tab w:val="num" w:pos="1440"/>
+        </w:tabs>
+        <w:ind w:left="1440" w:hanging="360"/>
+      </w:pPr>
+      <w:rPr>
+        <w:rFonts w:ascii="Courier New" w:hAnsi="Courier New" w:hint="default"/>
+        <w:sz w:val="20"/>
+      </w:rPr>
+    </w:lvl>
+    <w:lvl w:ilvl="2" w:tentative="1">
+      <w:start w:val="1"/>
+      <w:numFmt w:val="bullet"/>
+      <w:lvlText w:val=""/>
+      <w:lvlJc w:val="left"/>
+      <w:pPr>
+        <w:tabs>
+          <w:tab w:val="num" w:pos="2160"/>
+        </w:tabs>
+        <w:ind w:left="2160" w:hanging="360"/>
+      </w:pPr>
+      <w:rPr>
+        <w:rFonts w:ascii="Wingdings" w:hAnsi="Wingdings" w:hint="default"/>
+        <w:sz w:val="20"/>
+      </w:rPr>
+    </w:lvl>
+    <w:lvl w:ilvl="3" w:tentative="1">
+      <w:start w:val="1"/>
+      <w:numFmt w:val="bullet"/>
+      <w:lvlText w:val=""/>
+      <w:lvlJc w:val="left"/>
+      <w:pPr>
+        <w:tabs>
+          <w:tab w:val="num" w:pos="2880"/>
+        </w:tabs>
+        <w:ind w:left="2880" w:hanging="360"/>
+      </w:pPr>
+      <w:rPr>
+        <w:rFonts w:ascii="Wingdings" w:hAnsi="Wingdings" w:hint="default"/>
+        <w:sz w:val="20"/>
+      </w:rPr>
+    </w:lvl>
+    <w:lvl w:ilvl="4" w:tentative="1">
+      <w:start w:val="1"/>
+      <w:numFmt w:val="bullet"/>
+      <w:lvlText w:val=""/>
+      <w:lvlJc w:val="left"/>
+      <w:pPr>
+        <w:tabs>
+          <w:tab w:val="num" w:pos="3600"/>
+        </w:tabs>
+        <w:ind w:left="3600" w:hanging="360"/>
+      </w:pPr>
+      <w:rPr>
+        <w:rFonts w:ascii="Wingdings" w:hAnsi="Wingdings" w:hint="default"/>
+        <w:sz w:val="20"/>
+      </w:rPr>
+    </w:lvl>
+    <w:lvl w:ilvl="5" w:tentative="1">
+      <w:start w:val="1"/>
+      <w:numFmt w:val="bullet"/>
+      <w:lvlText w:val=""/>
+      <w:lvlJc w:val="left"/>
+      <w:pPr>
+        <w:tabs>
+          <w:tab w:val="num" w:pos="4320"/>
+        </w:tabs>
+        <w:ind w:left="4320" w:hanging="360"/>
+      </w:pPr>
+      <w:rPr>
+        <w:rFonts w:ascii="Wingdings" w:hAnsi="Wingdings" w:hint="default"/>
+        <w:sz w:val="20"/>
+      </w:rPr>
+    </w:lvl>
+    <w:lvl w:ilvl="6" w:tentative="1">
+      <w:start w:val="1"/>
+      <w:numFmt w:val="bullet"/>
+      <w:lvlText w:val=""/>
+      <w:lvlJc w:val="left"/>
+      <w:pPr>
+        <w:tabs>
+          <w:tab w:val="num" w:pos="5040"/>
+        </w:tabs>
+        <w:ind w:left="5040" w:hanging="360"/>
+      </w:pPr>
+      <w:rPr>
+        <w:rFonts w:ascii="Wingdings" w:hAnsi="Wingdings" w:hint="default"/>
+        <w:sz w:val="20"/>
+      </w:rPr>
+    </w:lvl>
+    <w:lvl w:ilvl="7" w:tentative="1">
+      <w:start w:val="1"/>
+      <w:numFmt w:val="bullet"/>
+      <w:lvlText w:val=""/>
+      <w:lvlJc w:val="left"/>
+      <w:pPr>
+        <w:tabs>
+          <w:tab w:val="num" w:pos="5760"/>
+        </w:tabs>
+        <w:ind w:left="5760" w:hanging="360"/>
+      </w:pPr>
+      <w:rPr>
+        <w:rFonts w:ascii="Wingdings" w:hAnsi="Wingdings" w:hint="default"/>
+        <w:sz w:val="20"/>
+      </w:rPr>
+    </w:lvl>
+    <w:lvl w:ilvl="8" w:tentative="1">
+      <w:start w:val="1"/>
+      <w:numFmt w:val="bullet"/>
+      <w:lvlText w:val=""/>
+      <w:lvlJc w:val="left"/>
+      <w:pPr>
+        <w:tabs>
+          <w:tab w:val="num" w:pos="6480"/>
+        </w:tabs>
+        <w:ind w:left="6480" w:hanging="360"/>
+      </w:pPr>
+      <w:rPr>
+        <w:rFonts w:ascii="Wingdings" w:hAnsi="Wingdings" w:hint="default"/>
+        <w:sz w:val="20"/>
+      </w:rPr>
+    </w:lvl>
+  </w:abstractNum>
+  <w:abstractNum w:abstractNumId="3" w15:restartNumberingAfterBreak="0">
+    <w:nsid w:val="31E739E5"/>
+    <w:multiLevelType w:val="multilevel"/>
+    <w:tmpl w:val="6EF8A926"/>
+    <w:lvl w:ilvl="0">
+      <w:start w:val="1"/>
+      <w:numFmt w:val="bullet"/>
+      <w:lvlText w:val=""/>
+      <w:lvlJc w:val="left"/>
+      <w:pPr>
+        <w:tabs>
+          <w:tab w:val="num" w:pos="720"/>
+        </w:tabs>
+        <w:ind w:left="720" w:hanging="360"/>
+      </w:pPr>
+      <w:rPr>
+        <w:rFonts w:ascii="Symbol" w:hAnsi="Symbol" w:hint="default"/>
+        <w:sz w:val="20"/>
+      </w:rPr>
+    </w:lvl>
+    <w:lvl w:ilvl="1" w:tentative="1">
+      <w:start w:val="1"/>
+      <w:numFmt w:val="bullet"/>
+      <w:lvlText w:val="o"/>
+      <w:lvlJc w:val="left"/>
+      <w:pPr>
+        <w:tabs>
+          <w:tab w:val="num" w:pos="1440"/>
+        </w:tabs>
+        <w:ind w:left="1440" w:hanging="360"/>
+      </w:pPr>
+      <w:rPr>
+        <w:rFonts w:ascii="Courier New" w:hAnsi="Courier New" w:hint="default"/>
+        <w:sz w:val="20"/>
+      </w:rPr>
+    </w:lvl>
+    <w:lvl w:ilvl="2" w:tentative="1">
+      <w:start w:val="1"/>
+      <w:numFmt w:val="bullet"/>
+      <w:lvlText w:val=""/>
+      <w:lvlJc w:val="left"/>
+      <w:pPr>
+        <w:tabs>
+          <w:tab w:val="num" w:pos="2160"/>
+        </w:tabs>
+        <w:ind w:left="2160" w:hanging="360"/>
+      </w:pPr>
+      <w:rPr>
+        <w:rFonts w:ascii="Wingdings" w:hAnsi="Wingdings" w:hint="default"/>
+        <w:sz w:val="20"/>
+      </w:rPr>
+    </w:lvl>
+    <w:lvl w:ilvl="3" w:tentative="1">
+      <w:start w:val="1"/>
+      <w:numFmt w:val="bullet"/>
+      <w:lvlText w:val=""/>
+      <w:lvlJc w:val="left"/>
+      <w:pPr>
+        <w:tabs>
+          <w:tab w:val="num" w:pos="2880"/>
+        </w:tabs>
+        <w:ind w:left="2880" w:hanging="360"/>
+      </w:pPr>
+      <w:rPr>
+        <w:rFonts w:ascii="Wingdings" w:hAnsi="Wingdings" w:hint="default"/>
+        <w:sz w:val="20"/>
+      </w:rPr>
+    </w:lvl>
+    <w:lvl w:ilvl="4" w:tentative="1">
+      <w:start w:val="1"/>
+      <w:numFmt w:val="bullet"/>
+      <w:lvlText w:val=""/>
+      <w:lvlJc w:val="left"/>
+      <w:pPr>
+        <w:tabs>
+          <w:tab w:val="num" w:pos="3600"/>
+        </w:tabs>
+        <w:ind w:left="3600" w:hanging="360"/>
+      </w:pPr>
+      <w:rPr>
+        <w:rFonts w:ascii="Wingdings" w:hAnsi="Wingdings" w:hint="default"/>
+        <w:sz w:val="20"/>
+      </w:rPr>
+    </w:lvl>
+    <w:lvl w:ilvl="5" w:tentative="1">
+      <w:start w:val="1"/>
+      <w:numFmt w:val="bullet"/>
+      <w:lvlText w:val=""/>
+      <w:lvlJc w:val="left"/>
+      <w:pPr>
+        <w:tabs>
+          <w:tab w:val="num" w:pos="4320"/>
+        </w:tabs>
+        <w:ind w:left="4320" w:hanging="360"/>
+      </w:pPr>
+      <w:rPr>
+        <w:rFonts w:ascii="Wingdings" w:hAnsi="Wingdings" w:hint="default"/>
+        <w:sz w:val="20"/>
+      </w:rPr>
+    </w:lvl>
+    <w:lvl w:ilvl="6" w:tentative="1">
+      <w:start w:val="1"/>
+      <w:numFmt w:val="bullet"/>
+      <w:lvlText w:val=""/>
+      <w:lvlJc w:val="left"/>
+      <w:pPr>
+        <w:tabs>
+          <w:tab w:val="num" w:pos="5040"/>
+        </w:tabs>
+        <w:ind w:left="5040" w:hanging="360"/>
+      </w:pPr>
+      <w:rPr>
+        <w:rFonts w:ascii="Wingdings" w:hAnsi="Wingdings" w:hint="default"/>
+        <w:sz w:val="20"/>
+      </w:rPr>
+    </w:lvl>
+    <w:lvl w:ilvl="7" w:tentative="1">
+      <w:start w:val="1"/>
+      <w:numFmt w:val="bullet"/>
+      <w:lvlText w:val=""/>
+      <w:lvlJc w:val="left"/>
+      <w:pPr>
+        <w:tabs>
+          <w:tab w:val="num" w:pos="5760"/>
+        </w:tabs>
+        <w:ind w:left="5760" w:hanging="360"/>
+      </w:pPr>
+      <w:rPr>
+        <w:rFonts w:ascii="Wingdings" w:hAnsi="Wingdings" w:hint="default"/>
+        <w:sz w:val="20"/>
+      </w:rPr>
+    </w:lvl>
+    <w:lvl w:ilvl="8" w:tentative="1">
+      <w:start w:val="1"/>
+      <w:numFmt w:val="bullet"/>
+      <w:lvlText w:val=""/>
+      <w:lvlJc w:val="left"/>
+      <w:pPr>
+        <w:tabs>
+          <w:tab w:val="num" w:pos="6480"/>
+        </w:tabs>
+        <w:ind w:left="6480" w:hanging="360"/>
+      </w:pPr>
+      <w:rPr>
+        <w:rFonts w:ascii="Wingdings" w:hAnsi="Wingdings" w:hint="default"/>
+        <w:sz w:val="20"/>
+      </w:rPr>
+    </w:lvl>
+  </w:abstractNum>
+  <w:abstractNum w:abstractNumId="4" w15:restartNumberingAfterBreak="0">
     <w:nsid w:val="392449F8"/>
     <w:multiLevelType w:val="hybridMultilevel"/>
     <w:tmpl w:val="D63077A6"/>
@@ -6003,7 +7526,7 @@
       </w:rPr>
     </w:lvl>
   </w:abstractNum>
-  <w:abstractNum w:abstractNumId="1" w15:restartNumberingAfterBreak="0">
+  <w:abstractNum w:abstractNumId="5" w15:restartNumberingAfterBreak="0">
     <w:nsid w:val="44BE6454"/>
     <w:multiLevelType w:val="multilevel"/>
     <w:tmpl w:val="34E8FF36"/>
@@ -6142,7 +7665,156 @@
       </w:rPr>
     </w:lvl>
   </w:abstractNum>
-  <w:abstractNum w:abstractNumId="2" w15:restartNumberingAfterBreak="0">
+  <w:abstractNum w:abstractNumId="6" w15:restartNumberingAfterBreak="0">
+    <w:nsid w:val="510B6322"/>
+    <w:multiLevelType w:val="multilevel"/>
+    <w:tmpl w:val="BB16CA20"/>
+    <w:lvl w:ilvl="0">
+      <w:start w:val="1"/>
+      <w:numFmt w:val="bullet"/>
+      <w:lvlText w:val=""/>
+      <w:lvlJc w:val="left"/>
+      <w:pPr>
+        <w:tabs>
+          <w:tab w:val="num" w:pos="720"/>
+        </w:tabs>
+        <w:ind w:left="720" w:hanging="360"/>
+      </w:pPr>
+      <w:rPr>
+        <w:rFonts w:ascii="Symbol" w:hAnsi="Symbol" w:hint="default"/>
+        <w:sz w:val="20"/>
+      </w:rPr>
+    </w:lvl>
+    <w:lvl w:ilvl="1" w:tentative="1">
+      <w:start w:val="1"/>
+      <w:numFmt w:val="bullet"/>
+      <w:lvlText w:val="o"/>
+      <w:lvlJc w:val="left"/>
+      <w:pPr>
+        <w:tabs>
+          <w:tab w:val="num" w:pos="1440"/>
+        </w:tabs>
+        <w:ind w:left="1440" w:hanging="360"/>
+      </w:pPr>
+      <w:rPr>
+        <w:rFonts w:ascii="Courier New" w:hAnsi="Courier New" w:hint="default"/>
+        <w:sz w:val="20"/>
+      </w:rPr>
+    </w:lvl>
+    <w:lvl w:ilvl="2" w:tentative="1">
+      <w:start w:val="1"/>
+      <w:numFmt w:val="bullet"/>
+      <w:lvlText w:val=""/>
+      <w:lvlJc w:val="left"/>
+      <w:pPr>
+        <w:tabs>
+          <w:tab w:val="num" w:pos="2160"/>
+        </w:tabs>
+        <w:ind w:left="2160" w:hanging="360"/>
+      </w:pPr>
+      <w:rPr>
+        <w:rFonts w:ascii="Wingdings" w:hAnsi="Wingdings" w:hint="default"/>
+        <w:sz w:val="20"/>
+      </w:rPr>
+    </w:lvl>
+    <w:lvl w:ilvl="3" w:tentative="1">
+      <w:start w:val="1"/>
+      <w:numFmt w:val="bullet"/>
+      <w:lvlText w:val=""/>
+      <w:lvlJc w:val="left"/>
+      <w:pPr>
+        <w:tabs>
+          <w:tab w:val="num" w:pos="2880"/>
+        </w:tabs>
+        <w:ind w:left="2880" w:hanging="360"/>
+      </w:pPr>
+      <w:rPr>
+        <w:rFonts w:ascii="Wingdings" w:hAnsi="Wingdings" w:hint="default"/>
+        <w:sz w:val="20"/>
+      </w:rPr>
+    </w:lvl>
+    <w:lvl w:ilvl="4" w:tentative="1">
+      <w:start w:val="1"/>
+      <w:numFmt w:val="bullet"/>
+      <w:lvlText w:val=""/>
+      <w:lvlJc w:val="left"/>
+      <w:pPr>
+        <w:tabs>
+          <w:tab w:val="num" w:pos="3600"/>
+        </w:tabs>
+        <w:ind w:left="3600" w:hanging="360"/>
+      </w:pPr>
+      <w:rPr>
+        <w:rFonts w:ascii="Wingdings" w:hAnsi="Wingdings" w:hint="default"/>
+        <w:sz w:val="20"/>
+      </w:rPr>
+    </w:lvl>
+    <w:lvl w:ilvl="5" w:tentative="1">
+      <w:start w:val="1"/>
+      <w:numFmt w:val="bullet"/>
+      <w:lvlText w:val=""/>
+      <w:lvlJc w:val="left"/>
+      <w:pPr>
+        <w:tabs>
+          <w:tab w:val="num" w:pos="4320"/>
+        </w:tabs>
+        <w:ind w:left="4320" w:hanging="360"/>
+      </w:pPr>
+      <w:rPr>
+        <w:rFonts w:ascii="Wingdings" w:hAnsi="Wingdings" w:hint="default"/>
+        <w:sz w:val="20"/>
+      </w:rPr>
+    </w:lvl>
+    <w:lvl w:ilvl="6" w:tentative="1">
+      <w:start w:val="1"/>
+      <w:numFmt w:val="bullet"/>
+      <w:lvlText w:val=""/>
+      <w:lvlJc w:val="left"/>
+      <w:pPr>
+        <w:tabs>
+          <w:tab w:val="num" w:pos="5040"/>
+        </w:tabs>
+        <w:ind w:left="5040" w:hanging="360"/>
+      </w:pPr>
+      <w:rPr>
+        <w:rFonts w:ascii="Wingdings" w:hAnsi="Wingdings" w:hint="default"/>
+        <w:sz w:val="20"/>
+      </w:rPr>
+    </w:lvl>
+    <w:lvl w:ilvl="7" w:tentative="1">
+      <w:start w:val="1"/>
+      <w:numFmt w:val="bullet"/>
+      <w:lvlText w:val=""/>
+      <w:lvlJc w:val="left"/>
+      <w:pPr>
+        <w:tabs>
+          <w:tab w:val="num" w:pos="5760"/>
+        </w:tabs>
+        <w:ind w:left="5760" w:hanging="360"/>
+      </w:pPr>
+      <w:rPr>
+        <w:rFonts w:ascii="Wingdings" w:hAnsi="Wingdings" w:hint="default"/>
+        <w:sz w:val="20"/>
+      </w:rPr>
+    </w:lvl>
+    <w:lvl w:ilvl="8" w:tentative="1">
+      <w:start w:val="1"/>
+      <w:numFmt w:val="bullet"/>
+      <w:lvlText w:val=""/>
+      <w:lvlJc w:val="left"/>
+      <w:pPr>
+        <w:tabs>
+          <w:tab w:val="num" w:pos="6480"/>
+        </w:tabs>
+        <w:ind w:left="6480" w:hanging="360"/>
+      </w:pPr>
+      <w:rPr>
+        <w:rFonts w:ascii="Wingdings" w:hAnsi="Wingdings" w:hint="default"/>
+        <w:sz w:val="20"/>
+      </w:rPr>
+    </w:lvl>
+  </w:abstractNum>
+  <w:abstractNum w:abstractNumId="7" w15:restartNumberingAfterBreak="0">
     <w:nsid w:val="53C04117"/>
     <w:multiLevelType w:val="hybridMultilevel"/>
     <w:tmpl w:val="C38A0BC2"/>
@@ -6255,7 +7927,7 @@
       </w:rPr>
     </w:lvl>
   </w:abstractNum>
-  <w:abstractNum w:abstractNumId="3" w15:restartNumberingAfterBreak="0">
+  <w:abstractNum w:abstractNumId="8" w15:restartNumberingAfterBreak="0">
     <w:nsid w:val="55247ECB"/>
     <w:multiLevelType w:val="hybridMultilevel"/>
     <w:tmpl w:val="0B368DD0"/>
@@ -6395,7 +8067,156 @@
       </w:rPr>
     </w:lvl>
   </w:abstractNum>
-  <w:abstractNum w:abstractNumId="4" w15:restartNumberingAfterBreak="0">
+  <w:abstractNum w:abstractNumId="9" w15:restartNumberingAfterBreak="0">
+    <w:nsid w:val="5D106C52"/>
+    <w:multiLevelType w:val="multilevel"/>
+    <w:tmpl w:val="C506F296"/>
+    <w:lvl w:ilvl="0">
+      <w:start w:val="1"/>
+      <w:numFmt w:val="bullet"/>
+      <w:lvlText w:val=""/>
+      <w:lvlJc w:val="left"/>
+      <w:pPr>
+        <w:tabs>
+          <w:tab w:val="num" w:pos="720"/>
+        </w:tabs>
+        <w:ind w:left="720" w:hanging="360"/>
+      </w:pPr>
+      <w:rPr>
+        <w:rFonts w:ascii="Symbol" w:hAnsi="Symbol" w:hint="default"/>
+        <w:sz w:val="20"/>
+      </w:rPr>
+    </w:lvl>
+    <w:lvl w:ilvl="1" w:tentative="1">
+      <w:start w:val="1"/>
+      <w:numFmt w:val="bullet"/>
+      <w:lvlText w:val="o"/>
+      <w:lvlJc w:val="left"/>
+      <w:pPr>
+        <w:tabs>
+          <w:tab w:val="num" w:pos="1440"/>
+        </w:tabs>
+        <w:ind w:left="1440" w:hanging="360"/>
+      </w:pPr>
+      <w:rPr>
+        <w:rFonts w:ascii="Courier New" w:hAnsi="Courier New" w:hint="default"/>
+        <w:sz w:val="20"/>
+      </w:rPr>
+    </w:lvl>
+    <w:lvl w:ilvl="2" w:tentative="1">
+      <w:start w:val="1"/>
+      <w:numFmt w:val="bullet"/>
+      <w:lvlText w:val=""/>
+      <w:lvlJc w:val="left"/>
+      <w:pPr>
+        <w:tabs>
+          <w:tab w:val="num" w:pos="2160"/>
+        </w:tabs>
+        <w:ind w:left="2160" w:hanging="360"/>
+      </w:pPr>
+      <w:rPr>
+        <w:rFonts w:ascii="Wingdings" w:hAnsi="Wingdings" w:hint="default"/>
+        <w:sz w:val="20"/>
+      </w:rPr>
+    </w:lvl>
+    <w:lvl w:ilvl="3" w:tentative="1">
+      <w:start w:val="1"/>
+      <w:numFmt w:val="bullet"/>
+      <w:lvlText w:val=""/>
+      <w:lvlJc w:val="left"/>
+      <w:pPr>
+        <w:tabs>
+          <w:tab w:val="num" w:pos="2880"/>
+        </w:tabs>
+        <w:ind w:left="2880" w:hanging="360"/>
+      </w:pPr>
+      <w:rPr>
+        <w:rFonts w:ascii="Wingdings" w:hAnsi="Wingdings" w:hint="default"/>
+        <w:sz w:val="20"/>
+      </w:rPr>
+    </w:lvl>
+    <w:lvl w:ilvl="4" w:tentative="1">
+      <w:start w:val="1"/>
+      <w:numFmt w:val="bullet"/>
+      <w:lvlText w:val=""/>
+      <w:lvlJc w:val="left"/>
+      <w:pPr>
+        <w:tabs>
+          <w:tab w:val="num" w:pos="3600"/>
+        </w:tabs>
+        <w:ind w:left="3600" w:hanging="360"/>
+      </w:pPr>
+      <w:rPr>
+        <w:rFonts w:ascii="Wingdings" w:hAnsi="Wingdings" w:hint="default"/>
+        <w:sz w:val="20"/>
+      </w:rPr>
+    </w:lvl>
+    <w:lvl w:ilvl="5" w:tentative="1">
+      <w:start w:val="1"/>
+      <w:numFmt w:val="bullet"/>
+      <w:lvlText w:val=""/>
+      <w:lvlJc w:val="left"/>
+      <w:pPr>
+        <w:tabs>
+          <w:tab w:val="num" w:pos="4320"/>
+        </w:tabs>
+        <w:ind w:left="4320" w:hanging="360"/>
+      </w:pPr>
+      <w:rPr>
+        <w:rFonts w:ascii="Wingdings" w:hAnsi="Wingdings" w:hint="default"/>
+        <w:sz w:val="20"/>
+      </w:rPr>
+    </w:lvl>
+    <w:lvl w:ilvl="6" w:tentative="1">
+      <w:start w:val="1"/>
+      <w:numFmt w:val="bullet"/>
+      <w:lvlText w:val=""/>
+      <w:lvlJc w:val="left"/>
+      <w:pPr>
+        <w:tabs>
+          <w:tab w:val="num" w:pos="5040"/>
+        </w:tabs>
+        <w:ind w:left="5040" w:hanging="360"/>
+      </w:pPr>
+      <w:rPr>
+        <w:rFonts w:ascii="Wingdings" w:hAnsi="Wingdings" w:hint="default"/>
+        <w:sz w:val="20"/>
+      </w:rPr>
+    </w:lvl>
+    <w:lvl w:ilvl="7" w:tentative="1">
+      <w:start w:val="1"/>
+      <w:numFmt w:val="bullet"/>
+      <w:lvlText w:val=""/>
+      <w:lvlJc w:val="left"/>
+      <w:pPr>
+        <w:tabs>
+          <w:tab w:val="num" w:pos="5760"/>
+        </w:tabs>
+        <w:ind w:left="5760" w:hanging="360"/>
+      </w:pPr>
+      <w:rPr>
+        <w:rFonts w:ascii="Wingdings" w:hAnsi="Wingdings" w:hint="default"/>
+        <w:sz w:val="20"/>
+      </w:rPr>
+    </w:lvl>
+    <w:lvl w:ilvl="8" w:tentative="1">
+      <w:start w:val="1"/>
+      <w:numFmt w:val="bullet"/>
+      <w:lvlText w:val=""/>
+      <w:lvlJc w:val="left"/>
+      <w:pPr>
+        <w:tabs>
+          <w:tab w:val="num" w:pos="6480"/>
+        </w:tabs>
+        <w:ind w:left="6480" w:hanging="360"/>
+      </w:pPr>
+      <w:rPr>
+        <w:rFonts w:ascii="Wingdings" w:hAnsi="Wingdings" w:hint="default"/>
+        <w:sz w:val="20"/>
+      </w:rPr>
+    </w:lvl>
+  </w:abstractNum>
+  <w:abstractNum w:abstractNumId="10" w15:restartNumberingAfterBreak="0">
     <w:nsid w:val="65467179"/>
     <w:multiLevelType w:val="hybridMultilevel"/>
     <w:tmpl w:val="34E8FF36"/>
@@ -6534,7 +8355,156 @@
       </w:rPr>
     </w:lvl>
   </w:abstractNum>
-  <w:abstractNum w:abstractNumId="5" w15:restartNumberingAfterBreak="0">
+  <w:abstractNum w:abstractNumId="11" w15:restartNumberingAfterBreak="0">
+    <w:nsid w:val="6FE85EB7"/>
+    <w:multiLevelType w:val="multilevel"/>
+    <w:tmpl w:val="A1E65B6A"/>
+    <w:lvl w:ilvl="0">
+      <w:start w:val="1"/>
+      <w:numFmt w:val="bullet"/>
+      <w:lvlText w:val=""/>
+      <w:lvlJc w:val="left"/>
+      <w:pPr>
+        <w:tabs>
+          <w:tab w:val="num" w:pos="720"/>
+        </w:tabs>
+        <w:ind w:left="720" w:hanging="360"/>
+      </w:pPr>
+      <w:rPr>
+        <w:rFonts w:ascii="Symbol" w:hAnsi="Symbol" w:hint="default"/>
+        <w:sz w:val="20"/>
+      </w:rPr>
+    </w:lvl>
+    <w:lvl w:ilvl="1" w:tentative="1">
+      <w:start w:val="1"/>
+      <w:numFmt w:val="bullet"/>
+      <w:lvlText w:val="o"/>
+      <w:lvlJc w:val="left"/>
+      <w:pPr>
+        <w:tabs>
+          <w:tab w:val="num" w:pos="1440"/>
+        </w:tabs>
+        <w:ind w:left="1440" w:hanging="360"/>
+      </w:pPr>
+      <w:rPr>
+        <w:rFonts w:ascii="Courier New" w:hAnsi="Courier New" w:hint="default"/>
+        <w:sz w:val="20"/>
+      </w:rPr>
+    </w:lvl>
+    <w:lvl w:ilvl="2" w:tentative="1">
+      <w:start w:val="1"/>
+      <w:numFmt w:val="bullet"/>
+      <w:lvlText w:val=""/>
+      <w:lvlJc w:val="left"/>
+      <w:pPr>
+        <w:tabs>
+          <w:tab w:val="num" w:pos="2160"/>
+        </w:tabs>
+        <w:ind w:left="2160" w:hanging="360"/>
+      </w:pPr>
+      <w:rPr>
+        <w:rFonts w:ascii="Wingdings" w:hAnsi="Wingdings" w:hint="default"/>
+        <w:sz w:val="20"/>
+      </w:rPr>
+    </w:lvl>
+    <w:lvl w:ilvl="3" w:tentative="1">
+      <w:start w:val="1"/>
+      <w:numFmt w:val="bullet"/>
+      <w:lvlText w:val=""/>
+      <w:lvlJc w:val="left"/>
+      <w:pPr>
+        <w:tabs>
+          <w:tab w:val="num" w:pos="2880"/>
+        </w:tabs>
+        <w:ind w:left="2880" w:hanging="360"/>
+      </w:pPr>
+      <w:rPr>
+        <w:rFonts w:ascii="Wingdings" w:hAnsi="Wingdings" w:hint="default"/>
+        <w:sz w:val="20"/>
+      </w:rPr>
+    </w:lvl>
+    <w:lvl w:ilvl="4" w:tentative="1">
+      <w:start w:val="1"/>
+      <w:numFmt w:val="bullet"/>
+      <w:lvlText w:val=""/>
+      <w:lvlJc w:val="left"/>
+      <w:pPr>
+        <w:tabs>
+          <w:tab w:val="num" w:pos="3600"/>
+        </w:tabs>
+        <w:ind w:left="3600" w:hanging="360"/>
+      </w:pPr>
+      <w:rPr>
+        <w:rFonts w:ascii="Wingdings" w:hAnsi="Wingdings" w:hint="default"/>
+        <w:sz w:val="20"/>
+      </w:rPr>
+    </w:lvl>
+    <w:lvl w:ilvl="5" w:tentative="1">
+      <w:start w:val="1"/>
+      <w:numFmt w:val="bullet"/>
+      <w:lvlText w:val=""/>
+      <w:lvlJc w:val="left"/>
+      <w:pPr>
+        <w:tabs>
+          <w:tab w:val="num" w:pos="4320"/>
+        </w:tabs>
+        <w:ind w:left="4320" w:hanging="360"/>
+      </w:pPr>
+      <w:rPr>
+        <w:rFonts w:ascii="Wingdings" w:hAnsi="Wingdings" w:hint="default"/>
+        <w:sz w:val="20"/>
+      </w:rPr>
+    </w:lvl>
+    <w:lvl w:ilvl="6" w:tentative="1">
+      <w:start w:val="1"/>
+      <w:numFmt w:val="bullet"/>
+      <w:lvlText w:val=""/>
+      <w:lvlJc w:val="left"/>
+      <w:pPr>
+        <w:tabs>
+          <w:tab w:val="num" w:pos="5040"/>
+        </w:tabs>
+        <w:ind w:left="5040" w:hanging="360"/>
+      </w:pPr>
+      <w:rPr>
+        <w:rFonts w:ascii="Wingdings" w:hAnsi="Wingdings" w:hint="default"/>
+        <w:sz w:val="20"/>
+      </w:rPr>
+    </w:lvl>
+    <w:lvl w:ilvl="7" w:tentative="1">
+      <w:start w:val="1"/>
+      <w:numFmt w:val="bullet"/>
+      <w:lvlText w:val=""/>
+      <w:lvlJc w:val="left"/>
+      <w:pPr>
+        <w:tabs>
+          <w:tab w:val="num" w:pos="5760"/>
+        </w:tabs>
+        <w:ind w:left="5760" w:hanging="360"/>
+      </w:pPr>
+      <w:rPr>
+        <w:rFonts w:ascii="Wingdings" w:hAnsi="Wingdings" w:hint="default"/>
+        <w:sz w:val="20"/>
+      </w:rPr>
+    </w:lvl>
+    <w:lvl w:ilvl="8" w:tentative="1">
+      <w:start w:val="1"/>
+      <w:numFmt w:val="bullet"/>
+      <w:lvlText w:val=""/>
+      <w:lvlJc w:val="left"/>
+      <w:pPr>
+        <w:tabs>
+          <w:tab w:val="num" w:pos="6480"/>
+        </w:tabs>
+        <w:ind w:left="6480" w:hanging="360"/>
+      </w:pPr>
+      <w:rPr>
+        <w:rFonts w:ascii="Wingdings" w:hAnsi="Wingdings" w:hint="default"/>
+        <w:sz w:val="20"/>
+      </w:rPr>
+    </w:lvl>
+  </w:abstractNum>
+  <w:abstractNum w:abstractNumId="12" w15:restartNumberingAfterBreak="0">
     <w:nsid w:val="71662119"/>
     <w:multiLevelType w:val="hybridMultilevel"/>
     <w:tmpl w:val="299485F0"/>
@@ -6648,22 +8618,43 @@
     </w:lvl>
   </w:abstractNum>
   <w:num w:numId="1" w16cid:durableId="1124688999">
+    <w:abstractNumId w:val="8"/>
+  </w:num>
+  <w:num w:numId="2" w16cid:durableId="768743764">
+    <w:abstractNumId w:val="10"/>
+  </w:num>
+  <w:num w:numId="3" w16cid:durableId="585192205">
+    <w:abstractNumId w:val="5"/>
+  </w:num>
+  <w:num w:numId="4" w16cid:durableId="572204808">
+    <w:abstractNumId w:val="4"/>
+  </w:num>
+  <w:num w:numId="5" w16cid:durableId="1052386820">
+    <w:abstractNumId w:val="7"/>
+  </w:num>
+  <w:num w:numId="6" w16cid:durableId="1529686227">
+    <w:abstractNumId w:val="12"/>
+  </w:num>
+  <w:num w:numId="7" w16cid:durableId="1404135513">
     <w:abstractNumId w:val="3"/>
   </w:num>
-  <w:num w:numId="2" w16cid:durableId="768743764">
-    <w:abstractNumId w:val="4"/>
+  <w:num w:numId="8" w16cid:durableId="600264156">
+    <w:abstractNumId w:val="11"/>
   </w:num>
-  <w:num w:numId="3" w16cid:durableId="585192205">
-    <w:abstractNumId w:val="1"/>
-  </w:num>
-  <w:num w:numId="4" w16cid:durableId="572204808">
+  <w:num w:numId="9" w16cid:durableId="2106143797">
     <w:abstractNumId w:val="0"/>
   </w:num>
-  <w:num w:numId="5" w16cid:durableId="1052386820">
+  <w:num w:numId="10" w16cid:durableId="535168375">
     <w:abstractNumId w:val="2"/>
   </w:num>
-  <w:num w:numId="6" w16cid:durableId="1529686227">
-    <w:abstractNumId w:val="5"/>
+  <w:num w:numId="11" w16cid:durableId="1563325136">
+    <w:abstractNumId w:val="6"/>
+  </w:num>
+  <w:num w:numId="12" w16cid:durableId="111753306">
+    <w:abstractNumId w:val="9"/>
+  </w:num>
+  <w:num w:numId="13" w16cid:durableId="2137673981">
+    <w:abstractNumId w:val="1"/>
   </w:num>
 </w:numbering>
 </file>
@@ -7064,12 +9055,12 @@
       <w:lang w:val="pt-PT" w:eastAsia="en-US"/>
     </w:rPr>
   </w:style>
-  <w:style w:type="character" w:default="1" w:styleId="DefaultParagraphFont">
+  <w:style w:type="character" w:default="1" w:styleId="Tipodeletrapredefinidodopargrafo">
     <w:name w:val="Default Paragraph Font"/>
     <w:uiPriority w:val="1"/>
     <w:unhideWhenUsed/>
   </w:style>
-  <w:style w:type="table" w:default="1" w:styleId="TableNormal">
+  <w:style w:type="table" w:default="1" w:styleId="Tabelanormal">
     <w:name w:val="Normal Table"/>
     <w:uiPriority w:val="99"/>
     <w:semiHidden/>
@@ -7084,13 +9075,13 @@
       </w:tblCellMar>
     </w:tblPr>
   </w:style>
-  <w:style w:type="numbering" w:default="1" w:styleId="NoList">
+  <w:style w:type="numbering" w:default="1" w:styleId="Semlista">
     <w:name w:val="No List"/>
     <w:uiPriority w:val="99"/>
     <w:semiHidden/>
     <w:unhideWhenUsed/>
   </w:style>
-  <w:style w:type="paragraph" w:styleId="TOC1">
+  <w:style w:type="paragraph" w:styleId="ndice1">
     <w:name w:val="toc 1"/>
     <w:basedOn w:val="Normal"/>
     <w:next w:val="Normal"/>
@@ -7123,7 +9114,7 @@
       <w:lang w:val="en-GB"/>
     </w:rPr>
   </w:style>
-  <w:style w:type="character" w:styleId="Hyperlink">
+  <w:style w:type="character" w:styleId="Hiperligao">
     <w:name w:val="Hyperlink"/>
     <w:rsid w:val="001C3EA6"/>
     <w:rPr>
@@ -7131,7 +9122,7 @@
       <w:u w:val="single"/>
     </w:rPr>
   </w:style>
-  <w:style w:type="paragraph" w:styleId="Caption">
+  <w:style w:type="paragraph" w:styleId="Legenda">
     <w:name w:val="caption"/>
     <w:basedOn w:val="Normal"/>
     <w:next w:val="Normal"/>
@@ -7145,7 +9136,7 @@
       <w:sz w:val="20"/>
     </w:rPr>
   </w:style>
-  <w:style w:type="paragraph" w:styleId="BodyText">
+  <w:style w:type="paragraph" w:styleId="Corpodetexto">
     <w:name w:val="Body Text"/>
     <w:basedOn w:val="Normal"/>
     <w:rsid w:val="001C3EA6"/>
@@ -7168,10 +9159,10 @@
       <w:lang w:eastAsia="es-ES"/>
     </w:rPr>
   </w:style>
-  <w:style w:type="paragraph" w:styleId="Header">
+  <w:style w:type="paragraph" w:styleId="Cabealho">
     <w:name w:val="header"/>
     <w:basedOn w:val="Normal"/>
-    <w:link w:val="HeaderChar"/>
+    <w:link w:val="CabealhoCarter"/>
     <w:rsid w:val="00422B06"/>
     <w:pPr>
       <w:tabs>
@@ -7183,9 +9174,9 @@
       <w:rFonts w:ascii="GillSans" w:hAnsi="GillSans"/>
     </w:rPr>
   </w:style>
-  <w:style w:type="character" w:customStyle="1" w:styleId="HeaderChar">
-    <w:name w:val="Header Char"/>
-    <w:link w:val="Header"/>
+  <w:style w:type="character" w:customStyle="1" w:styleId="CabealhoCarter">
+    <w:name w:val="Cabeçalho Caráter"/>
+    <w:link w:val="Cabealho"/>
     <w:rsid w:val="00422B06"/>
     <w:rPr>
       <w:rFonts w:ascii="GillSans" w:hAnsi="GillSans"/>
@@ -7193,10 +9184,10 @@
       <w:lang w:val="pt-PT" w:eastAsia="en-US"/>
     </w:rPr>
   </w:style>
-  <w:style w:type="paragraph" w:styleId="Footer">
+  <w:style w:type="paragraph" w:styleId="Rodap">
     <w:name w:val="footer"/>
     <w:basedOn w:val="Normal"/>
-    <w:link w:val="FooterChar"/>
+    <w:link w:val="RodapCarter"/>
     <w:uiPriority w:val="99"/>
     <w:rsid w:val="00422B06"/>
     <w:pPr>
@@ -7209,9 +9200,9 @@
       <w:rFonts w:ascii="GillSans" w:hAnsi="GillSans"/>
     </w:rPr>
   </w:style>
-  <w:style w:type="character" w:customStyle="1" w:styleId="FooterChar">
-    <w:name w:val="Footer Char"/>
-    <w:link w:val="Footer"/>
+  <w:style w:type="character" w:customStyle="1" w:styleId="RodapCarter">
+    <w:name w:val="Rodapé Caráter"/>
+    <w:link w:val="Rodap"/>
     <w:uiPriority w:val="99"/>
     <w:rsid w:val="00422B06"/>
     <w:rPr>
@@ -7220,14 +9211,14 @@
       <w:lang w:val="pt-PT" w:eastAsia="en-US"/>
     </w:rPr>
   </w:style>
-  <w:style w:type="character" w:styleId="PageNumber">
+  <w:style w:type="character" w:styleId="Nmerodepgina">
     <w:name w:val="page number"/>
-    <w:basedOn w:val="DefaultParagraphFont"/>
+    <w:basedOn w:val="Tipodeletrapredefinidodopargrafo"/>
     <w:rsid w:val="00422B06"/>
   </w:style>
-  <w:style w:type="table" w:styleId="TableGrid">
+  <w:style w:type="table" w:styleId="TabelacomGrelha">
     <w:name w:val="Table Grid"/>
-    <w:basedOn w:val="TableNormal"/>
+    <w:basedOn w:val="Tabelanormal"/>
     <w:rsid w:val="00422B06"/>
     <w:tblPr>
       <w:tblBorders>
@@ -7242,7 +9233,7 @@
   </w:style>
   <w:style w:type="paragraph" w:customStyle="1" w:styleId="StyleBodyTextTimesNewRomanAfter12ptBottomSingles">
     <w:name w:val="Style Body Text + Times New Roman After:  12 pt Bottom: (Single s..."/>
-    <w:basedOn w:val="BodyText"/>
+    <w:basedOn w:val="Corpodetexto"/>
     <w:rsid w:val="009461FF"/>
     <w:pPr>
       <w:pBdr>
@@ -7256,7 +9247,7 @@
   </w:style>
   <w:style w:type="paragraph" w:customStyle="1" w:styleId="BodyTextResumo">
     <w:name w:val="Body Text Resumo"/>
-    <w:basedOn w:val="BodyText"/>
+    <w:basedOn w:val="Corpodetexto"/>
     <w:rsid w:val="00933938"/>
     <w:pPr>
       <w:spacing w:after="120" w:line="240" w:lineRule="auto"/>
@@ -7313,10 +9304,10 @@
       <w:sz w:val="18"/>
     </w:rPr>
   </w:style>
-  <w:style w:type="paragraph" w:styleId="BalloonText">
+  <w:style w:type="paragraph" w:styleId="Textodebalo">
     <w:name w:val="Balloon Text"/>
     <w:basedOn w:val="Normal"/>
-    <w:link w:val="BalloonTextChar"/>
+    <w:link w:val="TextodebaloCarter"/>
     <w:rsid w:val="00A875F4"/>
     <w:pPr>
       <w:spacing w:after="0" w:line="240" w:lineRule="auto"/>
@@ -7327,9 +9318,9 @@
       <w:szCs w:val="16"/>
     </w:rPr>
   </w:style>
-  <w:style w:type="character" w:customStyle="1" w:styleId="BalloonTextChar">
-    <w:name w:val="Balloon Text Char"/>
-    <w:link w:val="BalloonText"/>
+  <w:style w:type="character" w:customStyle="1" w:styleId="TextodebaloCarter">
+    <w:name w:val="Texto de balão Caráter"/>
+    <w:link w:val="Textodebalo"/>
     <w:rsid w:val="00A875F4"/>
     <w:rPr>
       <w:rFonts w:ascii="Tahoma" w:hAnsi="Tahoma" w:cs="Tahoma"/>
@@ -7340,7 +9331,7 @@
   </w:style>
   <w:style w:type="paragraph" w:customStyle="1" w:styleId="HeaderEven">
     <w:name w:val="Header Even"/>
-    <w:basedOn w:val="NoSpacing"/>
+    <w:basedOn w:val="SemEspaamento"/>
     <w:qFormat/>
     <w:rsid w:val="00FE6540"/>
     <w:pPr>
@@ -7359,7 +9350,7 @@
       <w:lang w:eastAsia="ja-JP"/>
     </w:rPr>
   </w:style>
-  <w:style w:type="paragraph" w:styleId="NoSpacing">
+  <w:style w:type="paragraph" w:styleId="SemEspaamento">
     <w:name w:val="No Spacing"/>
     <w:uiPriority w:val="1"/>
     <w:qFormat/>
@@ -7373,9 +9364,9 @@
       <w:lang w:val="pt-PT" w:eastAsia="en-US"/>
     </w:rPr>
   </w:style>
-  <w:style w:type="character" w:styleId="CommentReference">
+  <w:style w:type="character" w:styleId="Refdecomentrio">
     <w:name w:val="annotation reference"/>
-    <w:basedOn w:val="DefaultParagraphFont"/>
+    <w:basedOn w:val="Tipodeletrapredefinidodopargrafo"/>
     <w:semiHidden/>
     <w:unhideWhenUsed/>
     <w:rsid w:val="004F15CC"/>
@@ -7384,10 +9375,10 @@
       <w:szCs w:val="16"/>
     </w:rPr>
   </w:style>
-  <w:style w:type="paragraph" w:styleId="CommentText">
+  <w:style w:type="paragraph" w:styleId="Textodecomentrio">
     <w:name w:val="annotation text"/>
     <w:basedOn w:val="Normal"/>
-    <w:link w:val="CommentTextChar"/>
+    <w:link w:val="TextodecomentrioCarter"/>
     <w:semiHidden/>
     <w:unhideWhenUsed/>
     <w:rsid w:val="004F15CC"/>
@@ -7398,10 +9389,10 @@
       <w:sz w:val="20"/>
     </w:rPr>
   </w:style>
-  <w:style w:type="character" w:customStyle="1" w:styleId="CommentTextChar">
-    <w:name w:val="Comment Text Char"/>
-    <w:basedOn w:val="DefaultParagraphFont"/>
-    <w:link w:val="CommentText"/>
+  <w:style w:type="character" w:customStyle="1" w:styleId="TextodecomentrioCarter">
+    <w:name w:val="Texto de comentário Caráter"/>
+    <w:basedOn w:val="Tipodeletrapredefinidodopargrafo"/>
+    <w:link w:val="Textodecomentrio"/>
     <w:semiHidden/>
     <w:rsid w:val="004F15CC"/>
     <w:rPr>
@@ -7409,11 +9400,11 @@
       <w:lang w:val="pt-PT" w:eastAsia="en-US"/>
     </w:rPr>
   </w:style>
-  <w:style w:type="paragraph" w:styleId="CommentSubject">
+  <w:style w:type="paragraph" w:styleId="Assuntodecomentrio">
     <w:name w:val="annotation subject"/>
-    <w:basedOn w:val="CommentText"/>
-    <w:next w:val="CommentText"/>
-    <w:link w:val="CommentSubjectChar"/>
+    <w:basedOn w:val="Textodecomentrio"/>
+    <w:next w:val="Textodecomentrio"/>
+    <w:link w:val="AssuntodecomentrioCarter"/>
     <w:semiHidden/>
     <w:unhideWhenUsed/>
     <w:rsid w:val="004F15CC"/>
@@ -7422,10 +9413,10 @@
       <w:bCs/>
     </w:rPr>
   </w:style>
-  <w:style w:type="character" w:customStyle="1" w:styleId="CommentSubjectChar">
-    <w:name w:val="Comment Subject Char"/>
-    <w:basedOn w:val="CommentTextChar"/>
-    <w:link w:val="CommentSubject"/>
+  <w:style w:type="character" w:customStyle="1" w:styleId="AssuntodecomentrioCarter">
+    <w:name w:val="Assunto de comentário Caráter"/>
+    <w:basedOn w:val="TextodecomentrioCarter"/>
+    <w:link w:val="Assuntodecomentrio"/>
     <w:semiHidden/>
     <w:rsid w:val="004F15CC"/>
     <w:rPr>
@@ -7435,7 +9426,7 @@
       <w:lang w:val="pt-PT" w:eastAsia="en-US"/>
     </w:rPr>
   </w:style>
-  <w:style w:type="paragraph" w:styleId="Revision">
+  <w:style w:type="paragraph" w:styleId="Reviso">
     <w:name w:val="Revision"/>
     <w:hidden/>
     <w:uiPriority w:val="99"/>
@@ -7467,10 +9458,10 @@
       <w:lang w:val="pt-BR" w:eastAsia="zh-CN" w:bidi="hi-IN"/>
     </w:rPr>
   </w:style>
-  <w:style w:type="paragraph" w:styleId="HTMLPreformatted">
+  <w:style w:type="paragraph" w:styleId="HTMLpr-formatado">
     <w:name w:val="HTML Preformatted"/>
     <w:basedOn w:val="Normal"/>
-    <w:link w:val="HTMLPreformattedChar"/>
+    <w:link w:val="HTMLpr-formatadoCarter"/>
     <w:uiPriority w:val="99"/>
     <w:semiHidden/>
     <w:unhideWhenUsed/>
@@ -7503,10 +9494,10 @@
       <w:lang w:eastAsia="pt-PT"/>
     </w:rPr>
   </w:style>
-  <w:style w:type="character" w:customStyle="1" w:styleId="HTMLPreformattedChar">
-    <w:name w:val="HTML Preformatted Char"/>
-    <w:basedOn w:val="DefaultParagraphFont"/>
-    <w:link w:val="HTMLPreformatted"/>
+  <w:style w:type="character" w:customStyle="1" w:styleId="HTMLpr-formatadoCarter">
+    <w:name w:val="HTML pré-formatado Caráter"/>
+    <w:basedOn w:val="Tipodeletrapredefinidodopargrafo"/>
+    <w:link w:val="HTMLpr-formatado"/>
     <w:uiPriority w:val="99"/>
     <w:semiHidden/>
     <w:rsid w:val="00584D21"/>
@@ -7515,9 +9506,9 @@
       <w:lang w:val="pt-PT" w:eastAsia="pt-PT"/>
     </w:rPr>
   </w:style>
-  <w:style w:type="character" w:styleId="HTMLCode">
+  <w:style w:type="character" w:styleId="CdigoHTML">
     <w:name w:val="HTML Code"/>
-    <w:basedOn w:val="DefaultParagraphFont"/>
+    <w:basedOn w:val="Tipodeletrapredefinidodopargrafo"/>
     <w:uiPriority w:val="99"/>
     <w:semiHidden/>
     <w:unhideWhenUsed/>
@@ -7530,10 +9521,10 @@
   </w:style>
   <w:style w:type="character" w:customStyle="1" w:styleId="do">
     <w:name w:val="do"/>
-    <w:basedOn w:val="DefaultParagraphFont"/>
+    <w:basedOn w:val="Tipodeletrapredefinidodopargrafo"/>
     <w:rsid w:val="00584D21"/>
   </w:style>
-  <w:style w:type="paragraph" w:styleId="ListParagraph">
+  <w:style w:type="paragraph" w:styleId="PargrafodaLista">
     <w:name w:val="List Paragraph"/>
     <w:basedOn w:val="Normal"/>
     <w:uiPriority w:val="34"/>
@@ -7544,9 +9535,9 @@
       <w:contextualSpacing/>
     </w:pPr>
   </w:style>
-  <w:style w:type="character" w:styleId="UnresolvedMention">
+  <w:style w:type="character" w:styleId="MenoNoResolvida">
     <w:name w:val="Unresolved Mention"/>
-    <w:basedOn w:val="DefaultParagraphFont"/>
+    <w:basedOn w:val="Tipodeletrapredefinidodopargrafo"/>
     <w:uiPriority w:val="99"/>
     <w:semiHidden/>
     <w:unhideWhenUsed/>
@@ -7554,6 +9545,17 @@
     <w:rPr>
       <w:color w:val="605E5C"/>
       <w:shd w:val="clear" w:color="auto" w:fill="E1DFDD"/>
+    </w:rPr>
+  </w:style>
+  <w:style w:type="character" w:styleId="Hiperligaovisitada">
+    <w:name w:val="FollowedHyperlink"/>
+    <w:basedOn w:val="Tipodeletrapredefinidodopargrafo"/>
+    <w:semiHidden/>
+    <w:unhideWhenUsed/>
+    <w:rsid w:val="0028062D"/>
+    <w:rPr>
+      <w:color w:val="800080" w:themeColor="followedHyperlink"/>
+      <w:u w:val="single"/>
     </w:rPr>
   </w:style>
 </w:styles>

</xml_diff>